<commit_message>
Fixed diploma text issues. Fixed scheme name in document blank.
</commit_message>
<xml_diff>
--- a/diploma_Записка.docx
+++ b/diploma_Записка.docx
@@ -9106,7 +9106,7 @@
           <v:shape id="_x0000_i1025" type="#_x0000_t75" style="width:92.95pt;height:20.95pt" o:ole="" fillcolor="window">
             <v:imagedata r:id="rId10" o:title=""/>
           </v:shape>
-          <o:OLEObject Type="Embed" ProgID="Equation.3" ShapeID="_x0000_i1025" DrawAspect="Content" ObjectID="_1432622069" r:id="rId11"/>
+          <o:OLEObject Type="Embed" ProgID="Equation.3" ShapeID="_x0000_i1025" DrawAspect="Content" ObjectID="_1432670243" r:id="rId11"/>
         </w:object>
       </w:r>
       <w:r>
@@ -9252,6 +9252,15 @@
       <w:r>
         <w:rPr>
           <w:rFonts w:ascii="Times New Roman" w:hAnsi="Times New Roman"/>
+          <w:sz w:val="28"/>
+          <w:szCs w:val="28"/>
+          <w:lang w:val="ru-RU"/>
+        </w:rPr>
+        <w:t xml:space="preserve"> </w:t>
+      </w:r>
+      <w:r>
+        <w:rPr>
+          <w:rFonts w:ascii="Times New Roman" w:hAnsi="Times New Roman"/>
           <w:i/>
           <w:sz w:val="28"/>
           <w:szCs w:val="28"/>
@@ -9310,6 +9319,16 @@
           <w:lang w:val="ru-RU"/>
         </w:rPr>
         <w:t xml:space="preserve">     </w:t>
+      </w:r>
+      <w:r>
+        <w:rPr>
+          <w:rFonts w:ascii="Times New Roman" w:hAnsi="Times New Roman"/>
+          <w:i/>
+          <w:sz w:val="28"/>
+          <w:szCs w:val="28"/>
+          <w:lang w:val="ru-RU"/>
+        </w:rPr>
+        <w:t xml:space="preserve"> </w:t>
       </w:r>
       <w:r>
         <w:rPr>
@@ -9523,7 +9542,7 @@
           <v:shape id="_x0000_i1026" type="#_x0000_t75" style="width:78.7pt;height:42.7pt" o:ole="" fillcolor="window">
             <v:imagedata r:id="rId12" o:title=""/>
           </v:shape>
-          <o:OLEObject Type="Embed" ProgID="Equation.3" ShapeID="_x0000_i1026" DrawAspect="Content" ObjectID="_1432622070" r:id="rId13"/>
+          <o:OLEObject Type="Embed" ProgID="Equation.3" ShapeID="_x0000_i1026" DrawAspect="Content" ObjectID="_1432670244" r:id="rId13"/>
         </w:object>
       </w:r>
       <w:r>
@@ -9869,7 +9888,7 @@
           <v:shape id="_x0000_i1027" type="#_x0000_t75" style="width:85.4pt;height:20.95pt" o:ole="" fillcolor="window">
             <v:imagedata r:id="rId14" o:title=""/>
           </v:shape>
-          <o:OLEObject Type="Embed" ProgID="Equation.3" ShapeID="_x0000_i1027" DrawAspect="Content" ObjectID="_1432622071" r:id="rId15"/>
+          <o:OLEObject Type="Embed" ProgID="Equation.3" ShapeID="_x0000_i1027" DrawAspect="Content" ObjectID="_1432670245" r:id="rId15"/>
         </w:object>
       </w:r>
       <w:r>
@@ -17196,8 +17215,8 @@
         </w:rPr>
         <w:drawing>
           <wp:inline distT="0" distB="0" distL="0" distR="0">
-            <wp:extent cx="5939790" cy="2274363"/>
-            <wp:effectExtent l="19050" t="0" r="3810" b="0"/>
+            <wp:extent cx="5942005" cy="2392326"/>
+            <wp:effectExtent l="19050" t="0" r="1595" b="0"/>
             <wp:docPr id="8" name="Рисунок 6"/>
             <wp:cNvGraphicFramePr>
               <a:graphicFrameLocks xmlns:a="http://schemas.openxmlformats.org/drawingml/2006/main" noChangeAspect="1"/>
@@ -17221,7 +17240,7 @@
                   <pic:spPr bwMode="auto">
                     <a:xfrm>
                       <a:off x="0" y="0"/>
-                      <a:ext cx="5939790" cy="2274363"/>
+                      <a:ext cx="5939790" cy="2391434"/>
                     </a:xfrm>
                     <a:prstGeom prst="rect">
                       <a:avLst/>
@@ -17317,26 +17336,12 @@
     <w:p>
       <w:pPr>
         <w:spacing w:after="0"/>
-        <w:ind w:firstLine="709"/>
         <w:rPr>
           <w:rFonts w:ascii="Times New Roman" w:hAnsi="Times New Roman"/>
           <w:b/>
           <w:sz w:val="28"/>
           <w:szCs w:val="28"/>
-          <w:lang w:val="ru-RU"/>
-        </w:rPr>
-      </w:pPr>
-    </w:p>
-    <w:p>
-      <w:pPr>
-        <w:spacing w:after="0"/>
-        <w:ind w:firstLine="709"/>
-        <w:rPr>
-          <w:rFonts w:ascii="Times New Roman" w:hAnsi="Times New Roman"/>
-          <w:b/>
-          <w:sz w:val="28"/>
-          <w:szCs w:val="28"/>
-          <w:lang w:val="ru-RU"/>
+          <w:lang w:val="en-US"/>
         </w:rPr>
       </w:pPr>
     </w:p>
@@ -17361,8 +17366,8 @@
         </w:rPr>
         <w:drawing>
           <wp:inline distT="0" distB="0" distL="0" distR="0">
-            <wp:extent cx="5939790" cy="2179274"/>
-            <wp:effectExtent l="19050" t="0" r="3810" b="0"/>
+            <wp:extent cx="5940880" cy="2275367"/>
+            <wp:effectExtent l="19050" t="0" r="2720" b="0"/>
             <wp:docPr id="9" name="Рисунок 7"/>
             <wp:cNvGraphicFramePr>
               <a:graphicFrameLocks xmlns:a="http://schemas.openxmlformats.org/drawingml/2006/main" noChangeAspect="1"/>
@@ -17386,7 +17391,7 @@
                   <pic:spPr bwMode="auto">
                     <a:xfrm>
                       <a:off x="0" y="0"/>
-                      <a:ext cx="5939790" cy="2179274"/>
+                      <a:ext cx="5939790" cy="2274949"/>
                     </a:xfrm>
                     <a:prstGeom prst="rect">
                       <a:avLst/>
@@ -20538,7 +20543,7 @@
                 <v:shape id="_x0000_i1028" type="#_x0000_t75" style="width:166.6pt;height:48.55pt" o:ole="">
                   <v:imagedata r:id="rId26" o:title=""/>
                 </v:shape>
-                <o:OLEObject Type="Embed" ProgID="Equation.3" ShapeID="_x0000_i1028" DrawAspect="Content" ObjectID="_1432622072" r:id="rId27"/>
+                <o:OLEObject Type="Embed" ProgID="Equation.3" ShapeID="_x0000_i1028" DrawAspect="Content" ObjectID="_1432670246" r:id="rId27"/>
               </w:object>
             </w:r>
           </w:p>
@@ -21824,7 +21829,7 @@
                 <v:shape id="_x0000_i1029" type="#_x0000_t75" style="width:95.45pt;height:45.2pt" o:ole="">
                   <v:imagedata r:id="rId28" o:title=""/>
                 </v:shape>
-                <o:OLEObject Type="Embed" ProgID="Equation.3" ShapeID="_x0000_i1029" DrawAspect="Content" ObjectID="_1432622073" r:id="rId29"/>
+                <o:OLEObject Type="Embed" ProgID="Equation.3" ShapeID="_x0000_i1029" DrawAspect="Content" ObjectID="_1432670247" r:id="rId29"/>
               </w:object>
             </w:r>
             <w:r>
@@ -21984,7 +21989,7 @@
           <v:shape id="_x0000_i1030" type="#_x0000_t75" style="width:274.6pt;height:41.85pt" o:ole="">
             <v:imagedata r:id="rId30" o:title=""/>
           </v:shape>
-          <o:OLEObject Type="Embed" ProgID="Equation.3" ShapeID="_x0000_i1030" DrawAspect="Content" ObjectID="_1432622074" r:id="rId31"/>
+          <o:OLEObject Type="Embed" ProgID="Equation.3" ShapeID="_x0000_i1030" DrawAspect="Content" ObjectID="_1432670248" r:id="rId31"/>
         </w:object>
       </w:r>
     </w:p>
@@ -22069,7 +22074,7 @@
                 <v:shape id="_x0000_i1031" type="#_x0000_t75" style="width:136.45pt;height:41.85pt" o:ole="">
                   <v:imagedata r:id="rId32" o:title=""/>
                 </v:shape>
-                <o:OLEObject Type="Embed" ProgID="Equation.3" ShapeID="_x0000_i1031" DrawAspect="Content" ObjectID="_1432622075" r:id="rId33"/>
+                <o:OLEObject Type="Embed" ProgID="Equation.3" ShapeID="_x0000_i1031" DrawAspect="Content" ObjectID="_1432670249" r:id="rId33"/>
               </w:object>
             </w:r>
             <w:r>
@@ -22213,7 +22218,7 @@
           <v:shape id="_x0000_i1032" type="#_x0000_t75" style="width:385.95pt;height:41.85pt" o:ole="">
             <v:imagedata r:id="rId34" o:title=""/>
           </v:shape>
-          <o:OLEObject Type="Embed" ProgID="Equation.3" ShapeID="_x0000_i1032" DrawAspect="Content" ObjectID="_1432622076" r:id="rId35"/>
+          <o:OLEObject Type="Embed" ProgID="Equation.3" ShapeID="_x0000_i1032" DrawAspect="Content" ObjectID="_1432670250" r:id="rId35"/>
         </w:object>
       </w:r>
     </w:p>
@@ -22321,7 +22326,7 @@
                 <v:shape id="_x0000_i1033" type="#_x0000_t75" style="width:76.2pt;height:20.95pt" o:ole="" fillcolor="window">
                   <v:imagedata r:id="rId36" o:title=""/>
                 </v:shape>
-                <o:OLEObject Type="Embed" ProgID="Equation.3" ShapeID="_x0000_i1033" DrawAspect="Content" ObjectID="_1432622077" r:id="rId37"/>
+                <o:OLEObject Type="Embed" ProgID="Equation.3" ShapeID="_x0000_i1033" DrawAspect="Content" ObjectID="_1432670251" r:id="rId37"/>
               </w:object>
             </w:r>
           </w:p>
@@ -22560,7 +22565,7 @@
           <v:shape id="_x0000_i1034" type="#_x0000_t75" style="width:180pt;height:24.3pt" o:ole="" fillcolor="window">
             <v:imagedata r:id="rId38" o:title=""/>
           </v:shape>
-          <o:OLEObject Type="Embed" ProgID="Equation.3" ShapeID="_x0000_i1034" DrawAspect="Content" ObjectID="_1432622078" r:id="rId39"/>
+          <o:OLEObject Type="Embed" ProgID="Equation.3" ShapeID="_x0000_i1034" DrawAspect="Content" ObjectID="_1432670252" r:id="rId39"/>
         </w:object>
       </w:r>
     </w:p>
@@ -22649,7 +22654,7 @@
                 <v:shape id="_x0000_i1035" type="#_x0000_t75" style="width:106.35pt;height:45.2pt" o:ole="">
                   <v:imagedata r:id="rId40" o:title=""/>
                 </v:shape>
-                <o:OLEObject Type="Embed" ProgID="Equation.3" ShapeID="_x0000_i1035" DrawAspect="Content" ObjectID="_1432622079" r:id="rId41"/>
+                <o:OLEObject Type="Embed" ProgID="Equation.3" ShapeID="_x0000_i1035" DrawAspect="Content" ObjectID="_1432670253" r:id="rId41"/>
               </w:object>
             </w:r>
             <w:r>
@@ -22780,7 +22785,7 @@
           <v:shape id="_x0000_i1036" type="#_x0000_t75" style="width:282.15pt;height:41.85pt" o:ole="">
             <v:imagedata r:id="rId42" o:title=""/>
           </v:shape>
-          <o:OLEObject Type="Embed" ProgID="Equation.3" ShapeID="_x0000_i1036" DrawAspect="Content" ObjectID="_1432622080" r:id="rId43"/>
+          <o:OLEObject Type="Embed" ProgID="Equation.3" ShapeID="_x0000_i1036" DrawAspect="Content" ObjectID="_1432670254" r:id="rId43"/>
         </w:object>
       </w:r>
       <w:r>
@@ -22884,7 +22889,7 @@
                 <v:shape id="_x0000_i1037" type="#_x0000_t75" style="width:97.1pt;height:41.85pt" o:ole="">
                   <v:imagedata r:id="rId44" o:title=""/>
                 </v:shape>
-                <o:OLEObject Type="Embed" ProgID="Equation.3" ShapeID="_x0000_i1037" DrawAspect="Content" ObjectID="_1432622081" r:id="rId45"/>
+                <o:OLEObject Type="Embed" ProgID="Equation.3" ShapeID="_x0000_i1037" DrawAspect="Content" ObjectID="_1432670255" r:id="rId45"/>
               </w:object>
             </w:r>
             <w:r>
@@ -23010,7 +23015,7 @@
           <v:shape id="_x0000_i1038" type="#_x0000_t75" style="width:285.5pt;height:41.85pt" o:ole="">
             <v:imagedata r:id="rId46" o:title=""/>
           </v:shape>
-          <o:OLEObject Type="Embed" ProgID="Equation.3" ShapeID="_x0000_i1038" DrawAspect="Content" ObjectID="_1432622082" r:id="rId47"/>
+          <o:OLEObject Type="Embed" ProgID="Equation.3" ShapeID="_x0000_i1038" DrawAspect="Content" ObjectID="_1432670256" r:id="rId47"/>
         </w:object>
       </w:r>
     </w:p>
@@ -23117,7 +23122,7 @@
                 <v:shape id="_x0000_i1039" type="#_x0000_t75" style="width:89.6pt;height:41.85pt" o:ole="">
                   <v:imagedata r:id="rId48" o:title=""/>
                 </v:shape>
-                <o:OLEObject Type="Embed" ProgID="Equation.3" ShapeID="_x0000_i1039" DrawAspect="Content" ObjectID="_1432622083" r:id="rId49"/>
+                <o:OLEObject Type="Embed" ProgID="Equation.3" ShapeID="_x0000_i1039" DrawAspect="Content" ObjectID="_1432670257" r:id="rId49"/>
               </w:object>
             </w:r>
             <w:r>
@@ -23278,7 +23283,7 @@
           <v:shape id="_x0000_i1040" type="#_x0000_t75" style="width:297.2pt;height:41.85pt" o:ole="">
             <v:imagedata r:id="rId50" o:title=""/>
           </v:shape>
-          <o:OLEObject Type="Embed" ProgID="Equation.3" ShapeID="_x0000_i1040" DrawAspect="Content" ObjectID="_1432622084" r:id="rId51"/>
+          <o:OLEObject Type="Embed" ProgID="Equation.3" ShapeID="_x0000_i1040" DrawAspect="Content" ObjectID="_1432670258" r:id="rId51"/>
         </w:object>
       </w:r>
     </w:p>
@@ -23367,7 +23372,7 @@
                 <v:shape id="_x0000_i1041" type="#_x0000_t75" style="width:220.2pt;height:20.95pt" o:ole="">
                   <v:imagedata r:id="rId52" o:title=""/>
                 </v:shape>
-                <o:OLEObject Type="Embed" ProgID="Equation.3" ShapeID="_x0000_i1041" DrawAspect="Content" ObjectID="_1432622085" r:id="rId53"/>
+                <o:OLEObject Type="Embed" ProgID="Equation.3" ShapeID="_x0000_i1041" DrawAspect="Content" ObjectID="_1432670259" r:id="rId53"/>
               </w:object>
             </w:r>
             <w:r>
@@ -23444,12 +23449,13 @@
           <v:shape id="_x0000_i1042" type="#_x0000_t75" style="width:333.2pt;height:41.85pt" o:ole="">
             <v:imagedata r:id="rId54" o:title=""/>
           </v:shape>
-          <o:OLEObject Type="Embed" ProgID="Equation.3" ShapeID="_x0000_i1042" DrawAspect="Content" ObjectID="_1432622086" r:id="rId55"/>
+          <o:OLEObject Type="Embed" ProgID="Equation.3" ShapeID="_x0000_i1042" DrawAspect="Content" ObjectID="_1432670260" r:id="rId55"/>
         </w:object>
       </w:r>
     </w:p>
     <w:p>
       <w:pPr>
+        <w:spacing w:after="0"/>
         <w:ind w:firstLine="708"/>
         <w:jc w:val="both"/>
         <w:rPr>
@@ -23559,7 +23565,7 @@
                 <v:shape id="_x0000_i1043" type="#_x0000_t75" style="width:99.65pt;height:41.85pt" o:ole="">
                   <v:imagedata r:id="rId56" o:title=""/>
                 </v:shape>
-                <o:OLEObject Type="Embed" ProgID="Equation.3" ShapeID="_x0000_i1043" DrawAspect="Content" ObjectID="_1432622087" r:id="rId57"/>
+                <o:OLEObject Type="Embed" ProgID="Equation.3" ShapeID="_x0000_i1043" DrawAspect="Content" ObjectID="_1432670261" r:id="rId57"/>
               </w:object>
             </w:r>
             <w:r>
@@ -23709,7 +23715,7 @@
           <v:shape id="_x0000_i1044" type="#_x0000_t75" style="width:298.9pt;height:41.85pt" o:ole="">
             <v:imagedata r:id="rId58" o:title=""/>
           </v:shape>
-          <o:OLEObject Type="Embed" ProgID="Equation.3" ShapeID="_x0000_i1044" DrawAspect="Content" ObjectID="_1432622088" r:id="rId59"/>
+          <o:OLEObject Type="Embed" ProgID="Equation.3" ShapeID="_x0000_i1044" DrawAspect="Content" ObjectID="_1432670262" r:id="rId59"/>
         </w:object>
       </w:r>
     </w:p>
@@ -23821,7 +23827,7 @@
                 <v:shape id="_x0000_i1045" type="#_x0000_t75" style="width:79.55pt;height:20.95pt" o:ole="">
                   <v:imagedata r:id="rId60" o:title=""/>
                 </v:shape>
-                <o:OLEObject Type="Embed" ProgID="Equation.3" ShapeID="_x0000_i1045" DrawAspect="Content" ObjectID="_1432622089" r:id="rId61"/>
+                <o:OLEObject Type="Embed" ProgID="Equation.3" ShapeID="_x0000_i1045" DrawAspect="Content" ObjectID="_1432670263" r:id="rId61"/>
               </w:object>
             </w:r>
             <w:r>
@@ -23905,7 +23911,7 @@
           <v:shape id="_x0000_i1046" type="#_x0000_t75" style="width:304.75pt;height:20.95pt" o:ole="">
             <v:imagedata r:id="rId62" o:title=""/>
           </v:shape>
-          <o:OLEObject Type="Embed" ProgID="Equation.3" ShapeID="_x0000_i1046" DrawAspect="Content" ObjectID="_1432622090" r:id="rId63"/>
+          <o:OLEObject Type="Embed" ProgID="Equation.3" ShapeID="_x0000_i1046" DrawAspect="Content" ObjectID="_1432670264" r:id="rId63"/>
         </w:object>
       </w:r>
     </w:p>
@@ -24035,7 +24041,7 @@
                 <v:shape id="_x0000_i1047" type="#_x0000_t75" style="width:85.4pt;height:41.85pt" o:ole="">
                   <v:imagedata r:id="rId64" o:title=""/>
                 </v:shape>
-                <o:OLEObject Type="Embed" ProgID="Equation.3" ShapeID="_x0000_i1047" DrawAspect="Content" ObjectID="_1432622091" r:id="rId65"/>
+                <o:OLEObject Type="Embed" ProgID="Equation.3" ShapeID="_x0000_i1047" DrawAspect="Content" ObjectID="_1432670265" r:id="rId65"/>
               </w:object>
             </w:r>
             <w:r>
@@ -24216,7 +24222,7 @@
           <v:shape id="_x0000_i1048" type="#_x0000_t75" style="width:306.4pt;height:41.85pt" o:ole="">
             <v:imagedata r:id="rId66" o:title=""/>
           </v:shape>
-          <o:OLEObject Type="Embed" ProgID="Equation.3" ShapeID="_x0000_i1048" DrawAspect="Content" ObjectID="_1432622092" r:id="rId67"/>
+          <o:OLEObject Type="Embed" ProgID="Equation.3" ShapeID="_x0000_i1048" DrawAspect="Content" ObjectID="_1432670266" r:id="rId67"/>
         </w:object>
       </w:r>
     </w:p>
@@ -24394,7 +24400,7 @@
                 <v:shape id="_x0000_i1049" type="#_x0000_t75" style="width:71.15pt;height:20.1pt" o:ole="">
                   <v:imagedata r:id="rId68" o:title=""/>
                 </v:shape>
-                <o:OLEObject Type="Embed" ProgID="Equation.3" ShapeID="_x0000_i1049" DrawAspect="Content" ObjectID="_1432622093" r:id="rId69"/>
+                <o:OLEObject Type="Embed" ProgID="Equation.3" ShapeID="_x0000_i1049" DrawAspect="Content" ObjectID="_1432670267" r:id="rId69"/>
               </w:object>
             </w:r>
             <w:r>
@@ -24482,7 +24488,7 @@
           <v:shape id="_x0000_i1050" type="#_x0000_t75" style="width:339.05pt;height:20.95pt" o:ole="">
             <v:imagedata r:id="rId70" o:title=""/>
           </v:shape>
-          <o:OLEObject Type="Embed" ProgID="Equation.3" ShapeID="_x0000_i1050" DrawAspect="Content" ObjectID="_1432622094" r:id="rId71"/>
+          <o:OLEObject Type="Embed" ProgID="Equation.3" ShapeID="_x0000_i1050" DrawAspect="Content" ObjectID="_1432670268" r:id="rId71"/>
         </w:object>
       </w:r>
     </w:p>
@@ -34258,6 +34264,7 @@
           <w:tab w:val="left" w:pos="709"/>
           <w:tab w:val="left" w:pos="1276"/>
         </w:tabs>
+        <w:ind w:firstLine="709"/>
         <w:rPr>
           <w:szCs w:val="28"/>
         </w:rPr>
@@ -34374,6 +34381,7 @@
           <w:tab w:val="left" w:pos="709"/>
           <w:tab w:val="left" w:pos="1276"/>
         </w:tabs>
+        <w:ind w:firstLine="709"/>
         <w:rPr>
           <w:szCs w:val="28"/>
         </w:rPr>
@@ -34426,6 +34434,7 @@
           <w:tab w:val="left" w:pos="709"/>
           <w:tab w:val="left" w:pos="1276"/>
         </w:tabs>
+        <w:ind w:firstLine="709"/>
         <w:rPr>
           <w:szCs w:val="28"/>
         </w:rPr>
@@ -34477,6 +34486,7 @@
           <w:tab w:val="left" w:pos="709"/>
           <w:tab w:val="left" w:pos="1276"/>
         </w:tabs>
+        <w:ind w:firstLine="709"/>
         <w:rPr>
           <w:szCs w:val="28"/>
         </w:rPr>
@@ -34531,6 +34541,7 @@
           <w:tab w:val="left" w:pos="709"/>
           <w:tab w:val="left" w:pos="1276"/>
         </w:tabs>
+        <w:ind w:firstLine="709"/>
         <w:rPr>
           <w:szCs w:val="28"/>
         </w:rPr>
@@ -34593,6 +34604,7 @@
           <w:tab w:val="left" w:pos="709"/>
           <w:tab w:val="left" w:pos="1276"/>
         </w:tabs>
+        <w:ind w:firstLine="709"/>
         <w:rPr>
           <w:szCs w:val="28"/>
         </w:rPr>
@@ -34669,6 +34681,7 @@
           <w:tab w:val="left" w:pos="709"/>
           <w:tab w:val="left" w:pos="1276"/>
         </w:tabs>
+        <w:ind w:firstLine="709"/>
       </w:pPr>
       <w:r>
         <w:rPr>
@@ -39721,10 +39734,10 @@
       </w:pPr>
       <w:r>
         <w:object w:dxaOrig="12983" w:dyaOrig="18510">
-          <v:shape id="_x0000_i1052" type="#_x0000_t75" style="width:389.3pt;height:556.75pt" o:ole="">
+          <v:shape id="_x0000_i1051" type="#_x0000_t75" style="width:389.3pt;height:556.75pt" o:ole="">
             <v:imagedata r:id="rId82" o:title=""/>
           </v:shape>
-          <o:OLEObject Type="Embed" ProgID="Visio.Drawing.11" ShapeID="_x0000_i1052" DrawAspect="Content" ObjectID="_1432622095" r:id="rId83"/>
+          <o:OLEObject Type="Embed" ProgID="Visio.Drawing.11" ShapeID="_x0000_i1051" DrawAspect="Content" ObjectID="_1432670269" r:id="rId83"/>
         </w:object>
       </w:r>
     </w:p>
@@ -39863,10 +39876,10 @@
       </w:pPr>
       <w:r>
         <w:object w:dxaOrig="26717" w:dyaOrig="30790">
-          <v:shape id="_x0000_i1053" type="#_x0000_t75" style="width:464.65pt;height:550.9pt" o:ole="">
+          <v:shape id="_x0000_i1052" type="#_x0000_t75" style="width:464.65pt;height:550.9pt" o:ole="">
             <v:imagedata r:id="rId84" o:title=""/>
           </v:shape>
-          <o:OLEObject Type="Embed" ProgID="Visio.Drawing.11" ShapeID="_x0000_i1053" DrawAspect="Content" ObjectID="_1432622096" r:id="rId85"/>
+          <o:OLEObject Type="Embed" ProgID="Visio.Drawing.11" ShapeID="_x0000_i1052" DrawAspect="Content" ObjectID="_1432670270" r:id="rId85"/>
         </w:object>
       </w:r>
     </w:p>
@@ -40064,10 +40077,10 @@
       </w:pPr>
       <w:r>
         <w:object w:dxaOrig="5441" w:dyaOrig="12527">
-          <v:shape id="_x0000_i1051" type="#_x0000_t75" style="width:257.85pt;height:592.75pt" o:ole="">
+          <v:shape id="_x0000_i1053" type="#_x0000_t75" style="width:257.85pt;height:592.75pt" o:ole="">
             <v:imagedata r:id="rId86" o:title=""/>
           </v:shape>
-          <o:OLEObject Type="Embed" ProgID="Visio.Drawing.11" ShapeID="_x0000_i1051" DrawAspect="Content" ObjectID="_1432622097" r:id="rId87"/>
+          <o:OLEObject Type="Embed" ProgID="Visio.Drawing.11" ShapeID="_x0000_i1053" DrawAspect="Content" ObjectID="_1432670271" r:id="rId87"/>
         </w:object>
       </w:r>
     </w:p>
@@ -55962,7 +55975,7 @@
         <w:rPr>
           <w:noProof/>
         </w:rPr>
-        <w:t>42</w:t>
+        <w:t>57</w:t>
       </w:r>
     </w:fldSimple>
   </w:p>
@@ -62550,7 +62563,7 @@
 </file>
 
 <file path=customXml/itemProps1.xml><?xml version="1.0" encoding="utf-8"?>
-<ds:datastoreItem xmlns:ds="http://schemas.openxmlformats.org/officeDocument/2006/customXml" ds:itemID="{986E2D60-ACFB-4AE3-8F25-C190EFB31BB7}">
+<ds:datastoreItem xmlns:ds="http://schemas.openxmlformats.org/officeDocument/2006/customXml" ds:itemID="{84765917-4519-45F1-9C97-CF78BAB8D2AF}">
   <ds:schemaRefs>
     <ds:schemaRef ds:uri="http://schemas.openxmlformats.org/officeDocument/2006/bibliography"/>
   </ds:schemaRefs>

</xml_diff>

<commit_message>
Modified tasks and goal in the first scheme and the diploma. Added results of each chapter into the diplomas conclusion.
</commit_message>
<xml_diff>
--- a/diploma_Записка.docx
+++ b/diploma_Записка.docx
@@ -3053,9 +3053,8 @@
           <w:shd w:val="clear" w:color="auto" w:fill="FFFFFF"/>
           <w:lang w:val="ru-RU"/>
         </w:rPr>
-        <w:t xml:space="preserve"> объединение трех различных подходов в анализе </w:t>
-      </w:r>
-      <w:proofErr w:type="spellStart"/>
+        <w:t xml:space="preserve"> </w:t>
+      </w:r>
       <w:r>
         <w:rPr>
           <w:rStyle w:val="apple-style-span"/>
@@ -3066,6 +3065,55 @@
           <w:shd w:val="clear" w:color="auto" w:fill="FFFFFF"/>
           <w:lang w:val="ru-RU"/>
         </w:rPr>
+        <w:t>п</w:t>
+      </w:r>
+      <w:r>
+        <w:rPr>
+          <w:rStyle w:val="apple-style-span"/>
+          <w:rFonts w:ascii="Times New Roman" w:hAnsi="Times New Roman"/>
+          <w:color w:val="000000"/>
+          <w:sz w:val="28"/>
+          <w:szCs w:val="28"/>
+          <w:shd w:val="clear" w:color="auto" w:fill="FFFFFF"/>
+          <w:lang w:val="ru-RU"/>
+        </w:rPr>
+        <w:t>овышени</w:t>
+      </w:r>
+      <w:r>
+        <w:rPr>
+          <w:rStyle w:val="apple-style-span"/>
+          <w:rFonts w:ascii="Times New Roman" w:hAnsi="Times New Roman"/>
+          <w:color w:val="000000"/>
+          <w:sz w:val="28"/>
+          <w:szCs w:val="28"/>
+          <w:shd w:val="clear" w:color="auto" w:fill="FFFFFF"/>
+          <w:lang w:val="ru-RU"/>
+        </w:rPr>
+        <w:t>и</w:t>
+      </w:r>
+      <w:r>
+        <w:rPr>
+          <w:rStyle w:val="apple-style-span"/>
+          <w:rFonts w:ascii="Times New Roman" w:hAnsi="Times New Roman"/>
+          <w:color w:val="000000"/>
+          <w:sz w:val="28"/>
+          <w:szCs w:val="28"/>
+          <w:shd w:val="clear" w:color="auto" w:fill="FFFFFF"/>
+          <w:lang w:val="ru-RU"/>
+        </w:rPr>
+        <w:t xml:space="preserve"> качества анализа текстов </w:t>
+      </w:r>
+      <w:proofErr w:type="spellStart"/>
+      <w:r>
+        <w:rPr>
+          <w:rStyle w:val="apple-style-span"/>
+          <w:rFonts w:ascii="Times New Roman" w:hAnsi="Times New Roman"/>
+          <w:color w:val="000000"/>
+          <w:sz w:val="28"/>
+          <w:szCs w:val="28"/>
+          <w:shd w:val="clear" w:color="auto" w:fill="FFFFFF"/>
+          <w:lang w:val="ru-RU"/>
+        </w:rPr>
         <w:t>нарративных</w:t>
       </w:r>
       <w:proofErr w:type="spellEnd"/>
@@ -3079,7 +3127,7 @@
           <w:shd w:val="clear" w:color="auto" w:fill="FFFFFF"/>
           <w:lang w:val="ru-RU"/>
         </w:rPr>
-        <w:t xml:space="preserve"> источников (</w:t>
+        <w:t xml:space="preserve"> источников на основе интеграции нетрадиционных методов анализа в рамках разрабатываемой системы «</w:t>
       </w:r>
       <w:proofErr w:type="spellStart"/>
       <w:r>
@@ -3092,7 +3140,7 @@
           <w:shd w:val="clear" w:color="auto" w:fill="FFFFFF"/>
           <w:lang w:val="ru-RU"/>
         </w:rPr>
-        <w:t>контент-анализ</w:t>
+        <w:t>Texthistory</w:t>
       </w:r>
       <w:proofErr w:type="spellEnd"/>
       <w:r>
@@ -3105,105 +3153,7 @@
           <w:shd w:val="clear" w:color="auto" w:fill="FFFFFF"/>
           <w:lang w:val="ru-RU"/>
         </w:rPr>
-        <w:t xml:space="preserve">, </w:t>
-      </w:r>
-      <w:proofErr w:type="spellStart"/>
-      <w:r>
-        <w:rPr>
-          <w:rStyle w:val="apple-style-span"/>
-          <w:rFonts w:ascii="Times New Roman" w:hAnsi="Times New Roman"/>
-          <w:color w:val="000000"/>
-          <w:sz w:val="28"/>
-          <w:szCs w:val="28"/>
-          <w:shd w:val="clear" w:color="auto" w:fill="FFFFFF"/>
-          <w:lang w:val="ru-RU"/>
-        </w:rPr>
-        <w:t>дискурс-анализ</w:t>
-      </w:r>
-      <w:proofErr w:type="spellEnd"/>
-      <w:r>
-        <w:rPr>
-          <w:rStyle w:val="apple-style-span"/>
-          <w:rFonts w:ascii="Times New Roman" w:hAnsi="Times New Roman"/>
-          <w:color w:val="000000"/>
-          <w:sz w:val="28"/>
-          <w:szCs w:val="28"/>
-          <w:shd w:val="clear" w:color="auto" w:fill="FFFFFF"/>
-          <w:lang w:val="ru-RU"/>
-        </w:rPr>
-        <w:t xml:space="preserve"> и психоанализ) и их реализаци</w:t>
-      </w:r>
-      <w:r>
-        <w:rPr>
-          <w:rStyle w:val="apple-style-span"/>
-          <w:rFonts w:ascii="Times New Roman" w:hAnsi="Times New Roman"/>
-          <w:color w:val="000000"/>
-          <w:sz w:val="28"/>
-          <w:szCs w:val="28"/>
-          <w:shd w:val="clear" w:color="auto" w:fill="FFFFFF"/>
-          <w:lang w:val="ru-RU"/>
-        </w:rPr>
-        <w:t>и</w:t>
-      </w:r>
-      <w:r>
-        <w:rPr>
-          <w:rStyle w:val="apple-style-span"/>
-          <w:rFonts w:ascii="Times New Roman" w:hAnsi="Times New Roman"/>
-          <w:color w:val="000000"/>
-          <w:sz w:val="28"/>
-          <w:szCs w:val="28"/>
-          <w:shd w:val="clear" w:color="auto" w:fill="FFFFFF"/>
-          <w:lang w:val="ru-RU"/>
-        </w:rPr>
-        <w:t xml:space="preserve">  на основе облачн</w:t>
-      </w:r>
-      <w:r>
-        <w:rPr>
-          <w:rStyle w:val="apple-style-span"/>
-          <w:rFonts w:ascii="Times New Roman" w:hAnsi="Times New Roman"/>
-          <w:color w:val="000000"/>
-          <w:sz w:val="28"/>
-          <w:szCs w:val="28"/>
-          <w:shd w:val="clear" w:color="auto" w:fill="FFFFFF"/>
-          <w:lang w:val="ru-RU"/>
-        </w:rPr>
-        <w:t>ых</w:t>
-      </w:r>
-      <w:r>
-        <w:rPr>
-          <w:rStyle w:val="apple-style-span"/>
-          <w:rFonts w:ascii="Times New Roman" w:hAnsi="Times New Roman"/>
-          <w:color w:val="000000"/>
-          <w:sz w:val="28"/>
-          <w:szCs w:val="28"/>
-          <w:shd w:val="clear" w:color="auto" w:fill="FFFFFF"/>
-          <w:lang w:val="ru-RU"/>
-        </w:rPr>
-        <w:t xml:space="preserve"> </w:t>
-      </w:r>
-      <w:r>
-        <w:rPr>
-          <w:rStyle w:val="apple-style-span"/>
-          <w:rFonts w:ascii="Times New Roman" w:hAnsi="Times New Roman"/>
-          <w:color w:val="000000"/>
-          <w:sz w:val="28"/>
-          <w:szCs w:val="28"/>
-          <w:shd w:val="clear" w:color="auto" w:fill="FFFFFF"/>
-          <w:lang w:val="ru-RU"/>
-        </w:rPr>
-        <w:t>вычислений</w:t>
-      </w:r>
-      <w:r>
-        <w:rPr>
-          <w:rStyle w:val="apple-style-span"/>
-          <w:rFonts w:ascii="Times New Roman" w:hAnsi="Times New Roman"/>
-          <w:color w:val="000000"/>
-          <w:sz w:val="28"/>
-          <w:szCs w:val="28"/>
-          <w:shd w:val="clear" w:color="auto" w:fill="FFFFFF"/>
-          <w:lang w:val="ru-RU"/>
-        </w:rPr>
-        <w:t>.</w:t>
+        <w:t>».</w:t>
       </w:r>
     </w:p>
     <w:p>
@@ -3670,7 +3620,186 @@
           <w:shd w:val="clear" w:color="auto" w:fill="FFFFFF"/>
           <w:lang w:val="ru-RU"/>
         </w:rPr>
-        <w:t>.</w:t>
+        <w:t>;</w:t>
+      </w:r>
+    </w:p>
+    <w:p>
+      <w:pPr>
+        <w:numPr>
+          <w:ilvl w:val="0"/>
+          <w:numId w:val="21"/>
+        </w:numPr>
+        <w:tabs>
+          <w:tab w:val="clear" w:pos="720"/>
+          <w:tab w:val="left" w:pos="993"/>
+        </w:tabs>
+        <w:spacing w:after="0"/>
+        <w:ind w:left="0" w:firstLine="709"/>
+        <w:jc w:val="both"/>
+        <w:rPr>
+          <w:rFonts w:ascii="Times New Roman" w:hAnsi="Times New Roman"/>
+          <w:color w:val="000000"/>
+          <w:sz w:val="28"/>
+          <w:szCs w:val="28"/>
+          <w:shd w:val="clear" w:color="auto" w:fill="FFFFFF"/>
+          <w:lang w:val="ru-RU"/>
+        </w:rPr>
+      </w:pPr>
+      <w:r>
+        <w:rPr>
+          <w:rFonts w:ascii="Times New Roman" w:hAnsi="Times New Roman"/>
+          <w:color w:val="000000"/>
+          <w:sz w:val="28"/>
+          <w:szCs w:val="28"/>
+          <w:shd w:val="clear" w:color="auto" w:fill="FFFFFF"/>
+          <w:lang w:val="ru-RU"/>
+        </w:rPr>
+        <w:t>р</w:t>
+      </w:r>
+      <w:r>
+        <w:rPr>
+          <w:rFonts w:ascii="Times New Roman" w:hAnsi="Times New Roman"/>
+          <w:color w:val="000000"/>
+          <w:sz w:val="28"/>
+          <w:szCs w:val="28"/>
+          <w:shd w:val="clear" w:color="auto" w:fill="FFFFFF"/>
+          <w:lang w:val="ru-RU"/>
+        </w:rPr>
+        <w:t>азработ</w:t>
+      </w:r>
+      <w:r>
+        <w:rPr>
+          <w:rFonts w:ascii="Times New Roman" w:hAnsi="Times New Roman"/>
+          <w:color w:val="000000"/>
+          <w:sz w:val="28"/>
+          <w:szCs w:val="28"/>
+          <w:shd w:val="clear" w:color="auto" w:fill="FFFFFF"/>
+          <w:lang w:val="ru-RU"/>
+        </w:rPr>
+        <w:t>ать</w:t>
+      </w:r>
+      <w:r>
+        <w:rPr>
+          <w:rFonts w:ascii="Times New Roman" w:hAnsi="Times New Roman"/>
+          <w:color w:val="000000"/>
+          <w:sz w:val="28"/>
+          <w:szCs w:val="28"/>
+          <w:shd w:val="clear" w:color="auto" w:fill="FFFFFF"/>
+          <w:lang w:val="ru-RU"/>
+        </w:rPr>
+        <w:t xml:space="preserve"> проектны</w:t>
+      </w:r>
+      <w:r>
+        <w:rPr>
+          <w:rFonts w:ascii="Times New Roman" w:hAnsi="Times New Roman"/>
+          <w:color w:val="000000"/>
+          <w:sz w:val="28"/>
+          <w:szCs w:val="28"/>
+          <w:shd w:val="clear" w:color="auto" w:fill="FFFFFF"/>
+          <w:lang w:val="ru-RU"/>
+        </w:rPr>
+        <w:t>е</w:t>
+      </w:r>
+      <w:r>
+        <w:rPr>
+          <w:rFonts w:ascii="Times New Roman" w:hAnsi="Times New Roman"/>
+          <w:color w:val="000000"/>
+          <w:sz w:val="28"/>
+          <w:szCs w:val="28"/>
+          <w:shd w:val="clear" w:color="auto" w:fill="FFFFFF"/>
+          <w:lang w:val="ru-RU"/>
+        </w:rPr>
+        <w:t xml:space="preserve"> решени</w:t>
+      </w:r>
+      <w:r>
+        <w:rPr>
+          <w:rFonts w:ascii="Times New Roman" w:hAnsi="Times New Roman"/>
+          <w:color w:val="000000"/>
+          <w:sz w:val="28"/>
+          <w:szCs w:val="28"/>
+          <w:shd w:val="clear" w:color="auto" w:fill="FFFFFF"/>
+          <w:lang w:val="ru-RU"/>
+        </w:rPr>
+        <w:t>я</w:t>
+      </w:r>
+      <w:r>
+        <w:rPr>
+          <w:rFonts w:ascii="Times New Roman" w:hAnsi="Times New Roman"/>
+          <w:color w:val="000000"/>
+          <w:sz w:val="28"/>
+          <w:szCs w:val="28"/>
+          <w:shd w:val="clear" w:color="auto" w:fill="FFFFFF"/>
+          <w:lang w:val="ru-RU"/>
+        </w:rPr>
+        <w:t xml:space="preserve"> и программн</w:t>
+      </w:r>
+      <w:r>
+        <w:rPr>
+          <w:rFonts w:ascii="Times New Roman" w:hAnsi="Times New Roman"/>
+          <w:color w:val="000000"/>
+          <w:sz w:val="28"/>
+          <w:szCs w:val="28"/>
+          <w:shd w:val="clear" w:color="auto" w:fill="FFFFFF"/>
+          <w:lang w:val="ru-RU"/>
+        </w:rPr>
+        <w:t>ую</w:t>
+      </w:r>
+      <w:r>
+        <w:rPr>
+          <w:rFonts w:ascii="Times New Roman" w:hAnsi="Times New Roman"/>
+          <w:color w:val="000000"/>
+          <w:sz w:val="28"/>
+          <w:szCs w:val="28"/>
+          <w:shd w:val="clear" w:color="auto" w:fill="FFFFFF"/>
+          <w:lang w:val="ru-RU"/>
+        </w:rPr>
+        <w:t xml:space="preserve"> реализаци</w:t>
+      </w:r>
+      <w:r>
+        <w:rPr>
+          <w:rFonts w:ascii="Times New Roman" w:hAnsi="Times New Roman"/>
+          <w:color w:val="000000"/>
+          <w:sz w:val="28"/>
+          <w:szCs w:val="28"/>
+          <w:shd w:val="clear" w:color="auto" w:fill="FFFFFF"/>
+          <w:lang w:val="ru-RU"/>
+        </w:rPr>
+        <w:t>ю</w:t>
+      </w:r>
+      <w:r>
+        <w:rPr>
+          <w:rFonts w:ascii="Times New Roman" w:hAnsi="Times New Roman"/>
+          <w:color w:val="000000"/>
+          <w:sz w:val="28"/>
+          <w:szCs w:val="28"/>
+          <w:shd w:val="clear" w:color="auto" w:fill="FFFFFF"/>
+          <w:lang w:val="ru-RU"/>
+        </w:rPr>
+        <w:t xml:space="preserve"> системы «</w:t>
+      </w:r>
+      <w:proofErr w:type="spellStart"/>
+      <w:r>
+        <w:rPr>
+          <w:rFonts w:ascii="Times New Roman" w:hAnsi="Times New Roman"/>
+          <w:color w:val="000000"/>
+          <w:sz w:val="28"/>
+          <w:szCs w:val="28"/>
+          <w:shd w:val="clear" w:color="auto" w:fill="FFFFFF"/>
+          <w:lang w:val="ru-RU"/>
+        </w:rPr>
+        <w:t>Texthistory</w:t>
+      </w:r>
+      <w:proofErr w:type="spellEnd"/>
+      <w:r>
+        <w:rPr>
+          <w:rFonts w:ascii="Times New Roman" w:hAnsi="Times New Roman"/>
+          <w:color w:val="000000"/>
+          <w:sz w:val="28"/>
+          <w:szCs w:val="28"/>
+          <w:shd w:val="clear" w:color="auto" w:fill="FFFFFF"/>
+          <w:lang w:val="ru-RU"/>
+        </w:rPr>
+        <w:t>».</w:t>
       </w:r>
     </w:p>
     <w:p>
@@ -4110,6 +4239,7 @@
           <w:shd w:val="clear" w:color="auto" w:fill="FFFFFF"/>
           <w:lang w:val="ru-RU"/>
         </w:rPr>
+        <w:lastRenderedPageBreak/>
         <w:t>При написании дипломной работы были изучены труды авторитетны</w:t>
       </w:r>
       <w:r>
@@ -4203,7 +4333,6 @@
           <w:shd w:val="clear" w:color="auto" w:fill="FFFFFF"/>
           <w:lang w:val="ru-RU"/>
         </w:rPr>
-        <w:lastRenderedPageBreak/>
         <w:t>Финина</w:t>
       </w:r>
       <w:proofErr w:type="spellEnd"/>
@@ -5104,48 +5233,6 @@
         <w:pStyle w:val="a7"/>
         <w:spacing w:after="0"/>
         <w:ind w:left="709"/>
-        <w:jc w:val="both"/>
-        <w:rPr>
-          <w:rFonts w:ascii="Times New Roman" w:hAnsi="Times New Roman"/>
-          <w:color w:val="000000"/>
-          <w:sz w:val="28"/>
-          <w:szCs w:val="28"/>
-        </w:rPr>
-      </w:pPr>
-    </w:p>
-    <w:p>
-      <w:pPr>
-        <w:pStyle w:val="a7"/>
-        <w:spacing w:after="0"/>
-        <w:ind w:left="0"/>
-        <w:jc w:val="both"/>
-        <w:rPr>
-          <w:rFonts w:ascii="Times New Roman" w:hAnsi="Times New Roman"/>
-          <w:color w:val="000000"/>
-          <w:sz w:val="28"/>
-          <w:szCs w:val="28"/>
-        </w:rPr>
-      </w:pPr>
-    </w:p>
-    <w:p>
-      <w:pPr>
-        <w:pStyle w:val="a7"/>
-        <w:spacing w:after="0"/>
-        <w:ind w:left="0"/>
-        <w:jc w:val="both"/>
-        <w:rPr>
-          <w:rFonts w:ascii="Times New Roman" w:hAnsi="Times New Roman"/>
-          <w:color w:val="000000"/>
-          <w:sz w:val="28"/>
-          <w:szCs w:val="28"/>
-        </w:rPr>
-      </w:pPr>
-    </w:p>
-    <w:p>
-      <w:pPr>
-        <w:pStyle w:val="a7"/>
-        <w:spacing w:after="0"/>
-        <w:ind w:left="0"/>
         <w:jc w:val="both"/>
         <w:rPr>
           <w:rFonts w:ascii="Times New Roman" w:hAnsi="Times New Roman"/>
@@ -9106,7 +9193,7 @@
           <v:shape id="_x0000_i1025" type="#_x0000_t75" style="width:92.95pt;height:20.95pt" o:ole="" fillcolor="window">
             <v:imagedata r:id="rId10" o:title=""/>
           </v:shape>
-          <o:OLEObject Type="Embed" ProgID="Equation.3" ShapeID="_x0000_i1025" DrawAspect="Content" ObjectID="_1432670243" r:id="rId11"/>
+          <o:OLEObject Type="Embed" ProgID="Equation.3" ShapeID="_x0000_i1025" DrawAspect="Content" ObjectID="_1433052638" r:id="rId11"/>
         </w:object>
       </w:r>
       <w:r>
@@ -9542,7 +9629,7 @@
           <v:shape id="_x0000_i1026" type="#_x0000_t75" style="width:78.7pt;height:42.7pt" o:ole="" fillcolor="window">
             <v:imagedata r:id="rId12" o:title=""/>
           </v:shape>
-          <o:OLEObject Type="Embed" ProgID="Equation.3" ShapeID="_x0000_i1026" DrawAspect="Content" ObjectID="_1432670244" r:id="rId13"/>
+          <o:OLEObject Type="Embed" ProgID="Equation.3" ShapeID="_x0000_i1026" DrawAspect="Content" ObjectID="_1433052639" r:id="rId13"/>
         </w:object>
       </w:r>
       <w:r>
@@ -9888,7 +9975,7 @@
           <v:shape id="_x0000_i1027" type="#_x0000_t75" style="width:85.4pt;height:20.95pt" o:ole="" fillcolor="window">
             <v:imagedata r:id="rId14" o:title=""/>
           </v:shape>
-          <o:OLEObject Type="Embed" ProgID="Equation.3" ShapeID="_x0000_i1027" DrawAspect="Content" ObjectID="_1432670245" r:id="rId15"/>
+          <o:OLEObject Type="Embed" ProgID="Equation.3" ShapeID="_x0000_i1027" DrawAspect="Content" ObjectID="_1433052640" r:id="rId15"/>
         </w:object>
       </w:r>
       <w:r>
@@ -20543,7 +20630,7 @@
                 <v:shape id="_x0000_i1028" type="#_x0000_t75" style="width:166.6pt;height:48.55pt" o:ole="">
                   <v:imagedata r:id="rId26" o:title=""/>
                 </v:shape>
-                <o:OLEObject Type="Embed" ProgID="Equation.3" ShapeID="_x0000_i1028" DrawAspect="Content" ObjectID="_1432670246" r:id="rId27"/>
+                <o:OLEObject Type="Embed" ProgID="Equation.3" ShapeID="_x0000_i1028" DrawAspect="Content" ObjectID="_1433052641" r:id="rId27"/>
               </w:object>
             </w:r>
           </w:p>
@@ -21829,7 +21916,7 @@
                 <v:shape id="_x0000_i1029" type="#_x0000_t75" style="width:95.45pt;height:45.2pt" o:ole="">
                   <v:imagedata r:id="rId28" o:title=""/>
                 </v:shape>
-                <o:OLEObject Type="Embed" ProgID="Equation.3" ShapeID="_x0000_i1029" DrawAspect="Content" ObjectID="_1432670247" r:id="rId29"/>
+                <o:OLEObject Type="Embed" ProgID="Equation.3" ShapeID="_x0000_i1029" DrawAspect="Content" ObjectID="_1433052642" r:id="rId29"/>
               </w:object>
             </w:r>
             <w:r>
@@ -21989,7 +22076,7 @@
           <v:shape id="_x0000_i1030" type="#_x0000_t75" style="width:274.6pt;height:41.85pt" o:ole="">
             <v:imagedata r:id="rId30" o:title=""/>
           </v:shape>
-          <o:OLEObject Type="Embed" ProgID="Equation.3" ShapeID="_x0000_i1030" DrawAspect="Content" ObjectID="_1432670248" r:id="rId31"/>
+          <o:OLEObject Type="Embed" ProgID="Equation.3" ShapeID="_x0000_i1030" DrawAspect="Content" ObjectID="_1433052643" r:id="rId31"/>
         </w:object>
       </w:r>
     </w:p>
@@ -22074,7 +22161,7 @@
                 <v:shape id="_x0000_i1031" type="#_x0000_t75" style="width:136.45pt;height:41.85pt" o:ole="">
                   <v:imagedata r:id="rId32" o:title=""/>
                 </v:shape>
-                <o:OLEObject Type="Embed" ProgID="Equation.3" ShapeID="_x0000_i1031" DrawAspect="Content" ObjectID="_1432670249" r:id="rId33"/>
+                <o:OLEObject Type="Embed" ProgID="Equation.3" ShapeID="_x0000_i1031" DrawAspect="Content" ObjectID="_1433052644" r:id="rId33"/>
               </w:object>
             </w:r>
             <w:r>
@@ -22218,7 +22305,7 @@
           <v:shape id="_x0000_i1032" type="#_x0000_t75" style="width:385.95pt;height:41.85pt" o:ole="">
             <v:imagedata r:id="rId34" o:title=""/>
           </v:shape>
-          <o:OLEObject Type="Embed" ProgID="Equation.3" ShapeID="_x0000_i1032" DrawAspect="Content" ObjectID="_1432670250" r:id="rId35"/>
+          <o:OLEObject Type="Embed" ProgID="Equation.3" ShapeID="_x0000_i1032" DrawAspect="Content" ObjectID="_1433052645" r:id="rId35"/>
         </w:object>
       </w:r>
     </w:p>
@@ -22326,7 +22413,7 @@
                 <v:shape id="_x0000_i1033" type="#_x0000_t75" style="width:76.2pt;height:20.95pt" o:ole="" fillcolor="window">
                   <v:imagedata r:id="rId36" o:title=""/>
                 </v:shape>
-                <o:OLEObject Type="Embed" ProgID="Equation.3" ShapeID="_x0000_i1033" DrawAspect="Content" ObjectID="_1432670251" r:id="rId37"/>
+                <o:OLEObject Type="Embed" ProgID="Equation.3" ShapeID="_x0000_i1033" DrawAspect="Content" ObjectID="_1433052646" r:id="rId37"/>
               </w:object>
             </w:r>
           </w:p>
@@ -22565,7 +22652,7 @@
           <v:shape id="_x0000_i1034" type="#_x0000_t75" style="width:180pt;height:24.3pt" o:ole="" fillcolor="window">
             <v:imagedata r:id="rId38" o:title=""/>
           </v:shape>
-          <o:OLEObject Type="Embed" ProgID="Equation.3" ShapeID="_x0000_i1034" DrawAspect="Content" ObjectID="_1432670252" r:id="rId39"/>
+          <o:OLEObject Type="Embed" ProgID="Equation.3" ShapeID="_x0000_i1034" DrawAspect="Content" ObjectID="_1433052647" r:id="rId39"/>
         </w:object>
       </w:r>
     </w:p>
@@ -22654,7 +22741,7 @@
                 <v:shape id="_x0000_i1035" type="#_x0000_t75" style="width:106.35pt;height:45.2pt" o:ole="">
                   <v:imagedata r:id="rId40" o:title=""/>
                 </v:shape>
-                <o:OLEObject Type="Embed" ProgID="Equation.3" ShapeID="_x0000_i1035" DrawAspect="Content" ObjectID="_1432670253" r:id="rId41"/>
+                <o:OLEObject Type="Embed" ProgID="Equation.3" ShapeID="_x0000_i1035" DrawAspect="Content" ObjectID="_1433052648" r:id="rId41"/>
               </w:object>
             </w:r>
             <w:r>
@@ -22785,7 +22872,7 @@
           <v:shape id="_x0000_i1036" type="#_x0000_t75" style="width:282.15pt;height:41.85pt" o:ole="">
             <v:imagedata r:id="rId42" o:title=""/>
           </v:shape>
-          <o:OLEObject Type="Embed" ProgID="Equation.3" ShapeID="_x0000_i1036" DrawAspect="Content" ObjectID="_1432670254" r:id="rId43"/>
+          <o:OLEObject Type="Embed" ProgID="Equation.3" ShapeID="_x0000_i1036" DrawAspect="Content" ObjectID="_1433052649" r:id="rId43"/>
         </w:object>
       </w:r>
       <w:r>
@@ -22889,7 +22976,7 @@
                 <v:shape id="_x0000_i1037" type="#_x0000_t75" style="width:97.1pt;height:41.85pt" o:ole="">
                   <v:imagedata r:id="rId44" o:title=""/>
                 </v:shape>
-                <o:OLEObject Type="Embed" ProgID="Equation.3" ShapeID="_x0000_i1037" DrawAspect="Content" ObjectID="_1432670255" r:id="rId45"/>
+                <o:OLEObject Type="Embed" ProgID="Equation.3" ShapeID="_x0000_i1037" DrawAspect="Content" ObjectID="_1433052650" r:id="rId45"/>
               </w:object>
             </w:r>
             <w:r>
@@ -23015,7 +23102,7 @@
           <v:shape id="_x0000_i1038" type="#_x0000_t75" style="width:285.5pt;height:41.85pt" o:ole="">
             <v:imagedata r:id="rId46" o:title=""/>
           </v:shape>
-          <o:OLEObject Type="Embed" ProgID="Equation.3" ShapeID="_x0000_i1038" DrawAspect="Content" ObjectID="_1432670256" r:id="rId47"/>
+          <o:OLEObject Type="Embed" ProgID="Equation.3" ShapeID="_x0000_i1038" DrawAspect="Content" ObjectID="_1433052651" r:id="rId47"/>
         </w:object>
       </w:r>
     </w:p>
@@ -23122,7 +23209,7 @@
                 <v:shape id="_x0000_i1039" type="#_x0000_t75" style="width:89.6pt;height:41.85pt" o:ole="">
                   <v:imagedata r:id="rId48" o:title=""/>
                 </v:shape>
-                <o:OLEObject Type="Embed" ProgID="Equation.3" ShapeID="_x0000_i1039" DrawAspect="Content" ObjectID="_1432670257" r:id="rId49"/>
+                <o:OLEObject Type="Embed" ProgID="Equation.3" ShapeID="_x0000_i1039" DrawAspect="Content" ObjectID="_1433052652" r:id="rId49"/>
               </w:object>
             </w:r>
             <w:r>
@@ -23283,7 +23370,7 @@
           <v:shape id="_x0000_i1040" type="#_x0000_t75" style="width:297.2pt;height:41.85pt" o:ole="">
             <v:imagedata r:id="rId50" o:title=""/>
           </v:shape>
-          <o:OLEObject Type="Embed" ProgID="Equation.3" ShapeID="_x0000_i1040" DrawAspect="Content" ObjectID="_1432670258" r:id="rId51"/>
+          <o:OLEObject Type="Embed" ProgID="Equation.3" ShapeID="_x0000_i1040" DrawAspect="Content" ObjectID="_1433052653" r:id="rId51"/>
         </w:object>
       </w:r>
     </w:p>
@@ -23372,7 +23459,7 @@
                 <v:shape id="_x0000_i1041" type="#_x0000_t75" style="width:220.2pt;height:20.95pt" o:ole="">
                   <v:imagedata r:id="rId52" o:title=""/>
                 </v:shape>
-                <o:OLEObject Type="Embed" ProgID="Equation.3" ShapeID="_x0000_i1041" DrawAspect="Content" ObjectID="_1432670259" r:id="rId53"/>
+                <o:OLEObject Type="Embed" ProgID="Equation.3" ShapeID="_x0000_i1041" DrawAspect="Content" ObjectID="_1433052654" r:id="rId53"/>
               </w:object>
             </w:r>
             <w:r>
@@ -23449,7 +23536,7 @@
           <v:shape id="_x0000_i1042" type="#_x0000_t75" style="width:333.2pt;height:41.85pt" o:ole="">
             <v:imagedata r:id="rId54" o:title=""/>
           </v:shape>
-          <o:OLEObject Type="Embed" ProgID="Equation.3" ShapeID="_x0000_i1042" DrawAspect="Content" ObjectID="_1432670260" r:id="rId55"/>
+          <o:OLEObject Type="Embed" ProgID="Equation.3" ShapeID="_x0000_i1042" DrawAspect="Content" ObjectID="_1433052655" r:id="rId55"/>
         </w:object>
       </w:r>
     </w:p>
@@ -23565,7 +23652,7 @@
                 <v:shape id="_x0000_i1043" type="#_x0000_t75" style="width:99.65pt;height:41.85pt" o:ole="">
                   <v:imagedata r:id="rId56" o:title=""/>
                 </v:shape>
-                <o:OLEObject Type="Embed" ProgID="Equation.3" ShapeID="_x0000_i1043" DrawAspect="Content" ObjectID="_1432670261" r:id="rId57"/>
+                <o:OLEObject Type="Embed" ProgID="Equation.3" ShapeID="_x0000_i1043" DrawAspect="Content" ObjectID="_1433052656" r:id="rId57"/>
               </w:object>
             </w:r>
             <w:r>
@@ -23715,7 +23802,7 @@
           <v:shape id="_x0000_i1044" type="#_x0000_t75" style="width:298.9pt;height:41.85pt" o:ole="">
             <v:imagedata r:id="rId58" o:title=""/>
           </v:shape>
-          <o:OLEObject Type="Embed" ProgID="Equation.3" ShapeID="_x0000_i1044" DrawAspect="Content" ObjectID="_1432670262" r:id="rId59"/>
+          <o:OLEObject Type="Embed" ProgID="Equation.3" ShapeID="_x0000_i1044" DrawAspect="Content" ObjectID="_1433052657" r:id="rId59"/>
         </w:object>
       </w:r>
     </w:p>
@@ -23827,7 +23914,7 @@
                 <v:shape id="_x0000_i1045" type="#_x0000_t75" style="width:79.55pt;height:20.95pt" o:ole="">
                   <v:imagedata r:id="rId60" o:title=""/>
                 </v:shape>
-                <o:OLEObject Type="Embed" ProgID="Equation.3" ShapeID="_x0000_i1045" DrawAspect="Content" ObjectID="_1432670263" r:id="rId61"/>
+                <o:OLEObject Type="Embed" ProgID="Equation.3" ShapeID="_x0000_i1045" DrawAspect="Content" ObjectID="_1433052658" r:id="rId61"/>
               </w:object>
             </w:r>
             <w:r>
@@ -23911,7 +23998,7 @@
           <v:shape id="_x0000_i1046" type="#_x0000_t75" style="width:304.75pt;height:20.95pt" o:ole="">
             <v:imagedata r:id="rId62" o:title=""/>
           </v:shape>
-          <o:OLEObject Type="Embed" ProgID="Equation.3" ShapeID="_x0000_i1046" DrawAspect="Content" ObjectID="_1432670264" r:id="rId63"/>
+          <o:OLEObject Type="Embed" ProgID="Equation.3" ShapeID="_x0000_i1046" DrawAspect="Content" ObjectID="_1433052659" r:id="rId63"/>
         </w:object>
       </w:r>
     </w:p>
@@ -24041,7 +24128,7 @@
                 <v:shape id="_x0000_i1047" type="#_x0000_t75" style="width:85.4pt;height:41.85pt" o:ole="">
                   <v:imagedata r:id="rId64" o:title=""/>
                 </v:shape>
-                <o:OLEObject Type="Embed" ProgID="Equation.3" ShapeID="_x0000_i1047" DrawAspect="Content" ObjectID="_1432670265" r:id="rId65"/>
+                <o:OLEObject Type="Embed" ProgID="Equation.3" ShapeID="_x0000_i1047" DrawAspect="Content" ObjectID="_1433052660" r:id="rId65"/>
               </w:object>
             </w:r>
             <w:r>
@@ -24222,7 +24309,7 @@
           <v:shape id="_x0000_i1048" type="#_x0000_t75" style="width:306.4pt;height:41.85pt" o:ole="">
             <v:imagedata r:id="rId66" o:title=""/>
           </v:shape>
-          <o:OLEObject Type="Embed" ProgID="Equation.3" ShapeID="_x0000_i1048" DrawAspect="Content" ObjectID="_1432670266" r:id="rId67"/>
+          <o:OLEObject Type="Embed" ProgID="Equation.3" ShapeID="_x0000_i1048" DrawAspect="Content" ObjectID="_1433052661" r:id="rId67"/>
         </w:object>
       </w:r>
     </w:p>
@@ -24400,7 +24487,7 @@
                 <v:shape id="_x0000_i1049" type="#_x0000_t75" style="width:71.15pt;height:20.1pt" o:ole="">
                   <v:imagedata r:id="rId68" o:title=""/>
                 </v:shape>
-                <o:OLEObject Type="Embed" ProgID="Equation.3" ShapeID="_x0000_i1049" DrawAspect="Content" ObjectID="_1432670267" r:id="rId69"/>
+                <o:OLEObject Type="Embed" ProgID="Equation.3" ShapeID="_x0000_i1049" DrawAspect="Content" ObjectID="_1433052662" r:id="rId69"/>
               </w:object>
             </w:r>
             <w:r>
@@ -24488,7 +24575,7 @@
           <v:shape id="_x0000_i1050" type="#_x0000_t75" style="width:339.05pt;height:20.95pt" o:ole="">
             <v:imagedata r:id="rId70" o:title=""/>
           </v:shape>
-          <o:OLEObject Type="Embed" ProgID="Equation.3" ShapeID="_x0000_i1050" DrawAspect="Content" ObjectID="_1432670268" r:id="rId71"/>
+          <o:OLEObject Type="Embed" ProgID="Equation.3" ShapeID="_x0000_i1050" DrawAspect="Content" ObjectID="_1433052663" r:id="rId71"/>
         </w:object>
       </w:r>
     </w:p>
@@ -31777,25 +31864,7 @@
           <w:sz w:val="28"/>
           <w:lang w:val="ru-RU"/>
         </w:rPr>
-        <w:t xml:space="preserve">. Таким образом, пользователю достаточно один раз произвести анализ в рамках выбранного проекта и работать с ним в режиме </w:t>
-      </w:r>
-      <w:proofErr w:type="spellStart"/>
-      <w:r>
-        <w:rPr>
-          <w:rFonts w:ascii="Times New Roman" w:hAnsi="Times New Roman"/>
-          <w:sz w:val="28"/>
-          <w:lang w:val="ru-RU"/>
-        </w:rPr>
-        <w:t>оффлайн</w:t>
-      </w:r>
-      <w:proofErr w:type="spellEnd"/>
-      <w:r>
-        <w:rPr>
-          <w:rFonts w:ascii="Times New Roman" w:hAnsi="Times New Roman"/>
-          <w:sz w:val="28"/>
-          <w:lang w:val="ru-RU"/>
-        </w:rPr>
-        <w:t xml:space="preserve"> без внесения качественных изменений в полученных данных. Однако из этого возникли и некоторые недостатки, проявляющиеся в обратной совместимости и наличии поддержки лишь самых последних версий браузеров на момент разработки.</w:t>
+        <w:t>. Однако из этого возникли и некоторые недостатки, проявляющиеся в обратной совместимости и наличии поддержки лишь самых последних версий браузеров на момент разработки.</w:t>
       </w:r>
     </w:p>
     <w:p>
@@ -32124,200 +32193,7 @@
           <w:sz w:val="28"/>
           <w:lang w:val="ru-RU"/>
         </w:rPr>
-        <w:t xml:space="preserve">В ходе реализации системы, в качестве одной из задач, была решена проблема интеграции этих подходов. Благодаря использованию </w:t>
-      </w:r>
-      <w:proofErr w:type="gramStart"/>
-      <w:r>
-        <w:rPr>
-          <w:rFonts w:ascii="Times New Roman" w:hAnsi="Times New Roman"/>
-          <w:sz w:val="28"/>
-          <w:lang w:val="ru-RU"/>
-        </w:rPr>
-        <w:t>таких</w:t>
-      </w:r>
-      <w:proofErr w:type="gramEnd"/>
-      <w:r>
-        <w:rPr>
-          <w:rFonts w:ascii="Times New Roman" w:hAnsi="Times New Roman"/>
-          <w:sz w:val="28"/>
-          <w:lang w:val="ru-RU"/>
-        </w:rPr>
-        <w:t xml:space="preserve"> </w:t>
-      </w:r>
-      <w:proofErr w:type="spellStart"/>
-      <w:r>
-        <w:rPr>
-          <w:rFonts w:ascii="Times New Roman" w:hAnsi="Times New Roman"/>
-          <w:sz w:val="28"/>
-          <w:lang w:val="ru-RU"/>
-        </w:rPr>
-        <w:t>фреймворков</w:t>
-      </w:r>
-      <w:proofErr w:type="spellEnd"/>
-      <w:r>
-        <w:rPr>
-          <w:rFonts w:ascii="Times New Roman" w:hAnsi="Times New Roman"/>
-          <w:sz w:val="28"/>
-          <w:lang w:val="ru-RU"/>
-        </w:rPr>
-        <w:t xml:space="preserve">, как </w:t>
-      </w:r>
-      <w:r>
-        <w:rPr>
-          <w:rFonts w:ascii="Times New Roman" w:hAnsi="Times New Roman"/>
-          <w:sz w:val="28"/>
-          <w:lang w:val="en-US"/>
-        </w:rPr>
-        <w:t>Spring</w:t>
-      </w:r>
-      <w:r>
-        <w:rPr>
-          <w:rFonts w:ascii="Times New Roman" w:hAnsi="Times New Roman"/>
-          <w:sz w:val="28"/>
-          <w:lang w:val="ru-RU"/>
-        </w:rPr>
-        <w:t xml:space="preserve"> </w:t>
-      </w:r>
-      <w:r>
-        <w:rPr>
-          <w:rFonts w:ascii="Times New Roman" w:hAnsi="Times New Roman"/>
-          <w:sz w:val="28"/>
-          <w:lang w:val="en-US"/>
-        </w:rPr>
-        <w:t>Framework</w:t>
-      </w:r>
-      <w:r>
-        <w:rPr>
-          <w:rFonts w:ascii="Times New Roman" w:hAnsi="Times New Roman"/>
-          <w:sz w:val="28"/>
-          <w:lang w:val="ru-RU"/>
-        </w:rPr>
-        <w:t xml:space="preserve"> </w:t>
-      </w:r>
-      <w:r>
-        <w:rPr>
-          <w:rFonts w:ascii="Times New Roman" w:hAnsi="Times New Roman"/>
-          <w:sz w:val="28"/>
-          <w:lang w:val="ru-RU"/>
-        </w:rPr>
-        <w:t xml:space="preserve">и </w:t>
-      </w:r>
-      <w:r>
-        <w:rPr>
-          <w:rFonts w:ascii="Times New Roman" w:hAnsi="Times New Roman"/>
-          <w:sz w:val="28"/>
-          <w:lang w:val="en-US"/>
-        </w:rPr>
-        <w:t>Hibernate</w:t>
-      </w:r>
-      <w:r>
-        <w:rPr>
-          <w:rFonts w:ascii="Times New Roman" w:hAnsi="Times New Roman"/>
-          <w:sz w:val="28"/>
-          <w:lang w:val="ru-RU"/>
-        </w:rPr>
-        <w:t xml:space="preserve"> на стороне сервера,</w:t>
-      </w:r>
-      <w:r>
-        <w:rPr>
-          <w:rFonts w:ascii="Times New Roman" w:hAnsi="Times New Roman"/>
-          <w:sz w:val="28"/>
-          <w:lang w:val="ru-RU"/>
-        </w:rPr>
-        <w:t xml:space="preserve"> а так же непосредственно языка </w:t>
-      </w:r>
-      <w:r>
-        <w:rPr>
-          <w:rFonts w:ascii="Times New Roman" w:hAnsi="Times New Roman"/>
-          <w:sz w:val="28"/>
-          <w:lang w:val="en-US"/>
-        </w:rPr>
-        <w:t>Java</w:t>
-      </w:r>
-      <w:r>
-        <w:rPr>
-          <w:rFonts w:ascii="Times New Roman" w:hAnsi="Times New Roman"/>
-          <w:sz w:val="28"/>
-          <w:lang w:val="ru-RU"/>
-        </w:rPr>
-        <w:t>,</w:t>
-      </w:r>
-      <w:r>
-        <w:rPr>
-          <w:rFonts w:ascii="Times New Roman" w:hAnsi="Times New Roman"/>
-          <w:sz w:val="28"/>
-          <w:lang w:val="ru-RU"/>
-        </w:rPr>
-        <w:t xml:space="preserve"> появилась возможность грамотно </w:t>
-      </w:r>
-      <w:r>
-        <w:rPr>
-          <w:rFonts w:ascii="Times New Roman" w:hAnsi="Times New Roman"/>
-          <w:sz w:val="28"/>
-          <w:lang w:val="ru-RU"/>
-        </w:rPr>
-        <w:lastRenderedPageBreak/>
-        <w:t>ман</w:t>
-      </w:r>
-      <w:r>
-        <w:rPr>
-          <w:rFonts w:ascii="Times New Roman" w:hAnsi="Times New Roman"/>
-          <w:sz w:val="28"/>
-          <w:lang w:val="ru-RU"/>
-        </w:rPr>
-        <w:t xml:space="preserve">ипулировать данными. Это позволило избежать ненужного дублирования результатов, и организовать их хранение и передача на другие этапы в рамках проекта, и таким образом в полной мере реализовать </w:t>
-      </w:r>
-      <w:r>
-        <w:rPr>
-          <w:rFonts w:ascii="Times New Roman" w:hAnsi="Times New Roman"/>
-          <w:bCs/>
-          <w:sz w:val="28"/>
-          <w:szCs w:val="28"/>
-          <w:lang w:val="ru-RU"/>
-        </w:rPr>
-        <w:t>м</w:t>
-      </w:r>
-      <w:r>
-        <w:rPr>
-          <w:rFonts w:ascii="Times New Roman" w:hAnsi="Times New Roman"/>
-          <w:bCs/>
-          <w:sz w:val="28"/>
-          <w:szCs w:val="28"/>
-          <w:lang w:val="ru-RU"/>
-        </w:rPr>
-        <w:t xml:space="preserve">одель сочетаемости нетрадиционных методов исторического познания текста </w:t>
-      </w:r>
-      <w:proofErr w:type="spellStart"/>
-      <w:r>
-        <w:rPr>
-          <w:rFonts w:ascii="Times New Roman" w:hAnsi="Times New Roman"/>
-          <w:bCs/>
-          <w:sz w:val="28"/>
-          <w:szCs w:val="28"/>
-          <w:lang w:val="ru-RU"/>
-        </w:rPr>
-        <w:t>нарративного</w:t>
-      </w:r>
-      <w:proofErr w:type="spellEnd"/>
-      <w:r>
-        <w:rPr>
-          <w:rFonts w:ascii="Times New Roman" w:hAnsi="Times New Roman"/>
-          <w:bCs/>
-          <w:sz w:val="28"/>
-          <w:szCs w:val="28"/>
-          <w:lang w:val="ru-RU"/>
-        </w:rPr>
-        <w:t xml:space="preserve"> источника</w:t>
-      </w:r>
-      <w:r>
-        <w:rPr>
-          <w:rFonts w:ascii="Times New Roman" w:hAnsi="Times New Roman"/>
-          <w:bCs/>
-          <w:sz w:val="28"/>
-          <w:szCs w:val="28"/>
-          <w:lang w:val="ru-RU"/>
-        </w:rPr>
-        <w:t>, описанную в начале.</w:t>
+        <w:t>В первой главе были детально рассмотрены общие методы анализа текстовой информации, выявлены и сформулированы проблемы интеграции при совместном применении, а так же предложено решение эти проблем на основе модели сочетаемости нетрадиционных методов анализа.</w:t>
       </w:r>
     </w:p>
     <w:p>
@@ -32335,174 +32211,72 @@
         <w:rPr>
           <w:rFonts w:ascii="Times New Roman" w:hAnsi="Times New Roman"/>
           <w:sz w:val="28"/>
-          <w:szCs w:val="28"/>
-          <w:lang w:val="ru-RU"/>
-        </w:rPr>
-        <w:t xml:space="preserve">Хотя данный продукт и находится на стадии </w:t>
-      </w:r>
-      <w:proofErr w:type="spellStart"/>
-      <w:r>
-        <w:rPr>
-          <w:rFonts w:ascii="Times New Roman" w:hAnsi="Times New Roman"/>
-          <w:sz w:val="28"/>
-          <w:szCs w:val="28"/>
-          <w:lang w:val="ru-RU"/>
-        </w:rPr>
-        <w:t>бета-тестирвания</w:t>
-      </w:r>
-      <w:proofErr w:type="spellEnd"/>
-      <w:r>
-        <w:rPr>
-          <w:rFonts w:ascii="Times New Roman" w:hAnsi="Times New Roman"/>
-          <w:sz w:val="28"/>
-          <w:szCs w:val="28"/>
-          <w:lang w:val="ru-RU"/>
-        </w:rPr>
-        <w:t>, он уже пригоден для использования и выполняет основные задачи.</w:t>
-      </w:r>
-      <w:r>
-        <w:rPr>
-          <w:rFonts w:ascii="Times New Roman" w:hAnsi="Times New Roman"/>
-          <w:sz w:val="28"/>
-          <w:szCs w:val="28"/>
-          <w:lang w:val="ru-RU"/>
-        </w:rPr>
-        <w:t xml:space="preserve"> О</w:t>
-      </w:r>
-      <w:r>
-        <w:rPr>
-          <w:rFonts w:ascii="Times New Roman" w:hAnsi="Times New Roman"/>
-          <w:sz w:val="28"/>
-          <w:szCs w:val="28"/>
-          <w:lang w:val="ru-RU"/>
-        </w:rPr>
-        <w:t>днако</w:t>
-      </w:r>
-      <w:r>
-        <w:rPr>
-          <w:rFonts w:ascii="Times New Roman" w:hAnsi="Times New Roman"/>
-          <w:sz w:val="28"/>
-          <w:szCs w:val="28"/>
-          <w:lang w:val="ru-RU"/>
-        </w:rPr>
-        <w:t xml:space="preserve"> это является лишь малой частью его потенциала. Система уже имеет свой вектор развития до полноценной профессиональной сети, основной задачей которой будет уже не только анализа текста, но и использование результатов этого анализа. Такая сеть призвана объединить пользователей и внедрить социальную составляющую, позволяя делить</w:t>
-      </w:r>
-      <w:r>
-        <w:rPr>
-          <w:rFonts w:ascii="Times New Roman" w:hAnsi="Times New Roman"/>
-          <w:sz w:val="28"/>
-          <w:szCs w:val="28"/>
-          <w:lang w:val="ru-RU"/>
-        </w:rPr>
-        <w:t>ся</w:t>
-      </w:r>
-      <w:r>
-        <w:rPr>
-          <w:rFonts w:ascii="Times New Roman" w:hAnsi="Times New Roman"/>
-          <w:sz w:val="28"/>
-          <w:szCs w:val="28"/>
-          <w:lang w:val="ru-RU"/>
-        </w:rPr>
-        <w:t xml:space="preserve"> результатами исследования, источниками, создавать отчеты, статьи и публикации. Помимо всего прочего, сам сервис, обладая огромным массивом документов, который сформирован пользователями</w:t>
-      </w:r>
-      <w:r>
-        <w:rPr>
-          <w:rFonts w:ascii="Times New Roman" w:hAnsi="Times New Roman"/>
-          <w:sz w:val="28"/>
-          <w:szCs w:val="28"/>
-          <w:lang w:val="ru-RU"/>
-        </w:rPr>
-        <w:t>,</w:t>
-      </w:r>
-      <w:r>
-        <w:rPr>
-          <w:rFonts w:ascii="Times New Roman" w:hAnsi="Times New Roman"/>
-          <w:sz w:val="28"/>
-          <w:szCs w:val="28"/>
-          <w:lang w:val="ru-RU"/>
-        </w:rPr>
-        <w:t xml:space="preserve"> может составлять свой корпус языка. На данный момент реализована поддержка лишь русского языка, но в дальнейшем продукт с легкостью может быть ра</w:t>
-      </w:r>
-      <w:r>
-        <w:rPr>
-          <w:rFonts w:ascii="Times New Roman" w:hAnsi="Times New Roman"/>
-          <w:sz w:val="28"/>
-          <w:szCs w:val="28"/>
-          <w:lang w:val="ru-RU"/>
-        </w:rPr>
-        <w:t>сширен до возможности анализа</w:t>
-      </w:r>
-      <w:r>
-        <w:rPr>
-          <w:rFonts w:ascii="Times New Roman" w:hAnsi="Times New Roman"/>
-          <w:sz w:val="28"/>
-          <w:szCs w:val="28"/>
-          <w:lang w:val="ru-RU"/>
-        </w:rPr>
-        <w:t xml:space="preserve"> текстов </w:t>
-      </w:r>
-      <w:r>
-        <w:rPr>
-          <w:rFonts w:ascii="Times New Roman" w:hAnsi="Times New Roman"/>
-          <w:sz w:val="28"/>
-          <w:szCs w:val="28"/>
-          <w:lang w:val="ru-RU"/>
-        </w:rPr>
-        <w:t xml:space="preserve">и </w:t>
-      </w:r>
-      <w:r>
-        <w:rPr>
-          <w:rFonts w:ascii="Times New Roman" w:hAnsi="Times New Roman"/>
-          <w:sz w:val="28"/>
-          <w:szCs w:val="28"/>
-          <w:lang w:val="ru-RU"/>
-        </w:rPr>
-        <w:t xml:space="preserve">других языков, </w:t>
-      </w:r>
-      <w:r>
-        <w:rPr>
-          <w:rFonts w:ascii="Times New Roman" w:hAnsi="Times New Roman"/>
-          <w:sz w:val="28"/>
-          <w:szCs w:val="28"/>
-          <w:lang w:val="ru-RU"/>
-        </w:rPr>
-        <w:t>а так же мульти</w:t>
-      </w:r>
-      <w:r>
-        <w:rPr>
-          <w:rFonts w:ascii="Times New Roman" w:hAnsi="Times New Roman"/>
-          <w:sz w:val="28"/>
-          <w:szCs w:val="28"/>
-          <w:lang w:val="ru-RU"/>
-        </w:rPr>
-        <w:t xml:space="preserve"> </w:t>
-      </w:r>
-      <w:r>
-        <w:rPr>
-          <w:rFonts w:ascii="Times New Roman" w:hAnsi="Times New Roman"/>
-          <w:sz w:val="28"/>
-          <w:szCs w:val="28"/>
-          <w:lang w:val="ru-RU"/>
-        </w:rPr>
-        <w:t>язы</w:t>
-      </w:r>
-      <w:r>
-        <w:rPr>
-          <w:rFonts w:ascii="Times New Roman" w:hAnsi="Times New Roman"/>
-          <w:sz w:val="28"/>
-          <w:szCs w:val="28"/>
-          <w:lang w:val="ru-RU"/>
-        </w:rPr>
-        <w:t>ковых</w:t>
-      </w:r>
-      <w:r>
-        <w:rPr>
-          <w:rFonts w:ascii="Times New Roman" w:hAnsi="Times New Roman"/>
-          <w:sz w:val="28"/>
-          <w:szCs w:val="28"/>
-          <w:lang w:val="ru-RU"/>
-        </w:rPr>
-        <w:t xml:space="preserve"> источников.</w:t>
+          <w:lang w:val="ru-RU"/>
+        </w:rPr>
+        <w:t xml:space="preserve">Во второй главе были изучены три основных метода анализа: </w:t>
+      </w:r>
+      <w:proofErr w:type="spellStart"/>
+      <w:r>
+        <w:rPr>
+          <w:rFonts w:ascii="Times New Roman" w:hAnsi="Times New Roman"/>
+          <w:sz w:val="28"/>
+          <w:lang w:val="ru-RU"/>
+        </w:rPr>
+        <w:t>контент-анализ</w:t>
+      </w:r>
+      <w:proofErr w:type="spellEnd"/>
+      <w:r>
+        <w:rPr>
+          <w:rFonts w:ascii="Times New Roman" w:hAnsi="Times New Roman"/>
+          <w:sz w:val="28"/>
+          <w:lang w:val="ru-RU"/>
+        </w:rPr>
+        <w:t xml:space="preserve">, </w:t>
+      </w:r>
+      <w:proofErr w:type="spellStart"/>
+      <w:r>
+        <w:rPr>
+          <w:rFonts w:ascii="Times New Roman" w:hAnsi="Times New Roman"/>
+          <w:sz w:val="28"/>
+          <w:lang w:val="ru-RU"/>
+        </w:rPr>
+        <w:t>дискурс-анализ</w:t>
+      </w:r>
+      <w:proofErr w:type="spellEnd"/>
+      <w:r>
+        <w:rPr>
+          <w:rFonts w:ascii="Times New Roman" w:hAnsi="Times New Roman"/>
+          <w:sz w:val="28"/>
+          <w:lang w:val="ru-RU"/>
+        </w:rPr>
+        <w:t xml:space="preserve">, психолингвистический анализ. Был сформирован </w:t>
+      </w:r>
+      <w:r>
+        <w:rPr>
+          <w:rFonts w:ascii="Times New Roman" w:hAnsi="Times New Roman"/>
+          <w:sz w:val="28"/>
+          <w:lang w:val="ru-RU"/>
+        </w:rPr>
+        <w:lastRenderedPageBreak/>
+        <w:t xml:space="preserve">математический аппарат для их реализации на практике целях обработки текстов </w:t>
+      </w:r>
+      <w:proofErr w:type="spellStart"/>
+      <w:r>
+        <w:rPr>
+          <w:rFonts w:ascii="Times New Roman" w:hAnsi="Times New Roman"/>
+          <w:sz w:val="28"/>
+          <w:lang w:val="ru-RU"/>
+        </w:rPr>
+        <w:t>нарративных</w:t>
+      </w:r>
+      <w:proofErr w:type="spellEnd"/>
+      <w:r>
+        <w:rPr>
+          <w:rFonts w:ascii="Times New Roman" w:hAnsi="Times New Roman"/>
+          <w:sz w:val="28"/>
+          <w:lang w:val="ru-RU"/>
+        </w:rPr>
+        <w:t xml:space="preserve"> источников, а так же проанализирована проектная деятельность в рамках исторической информатики. </w:t>
       </w:r>
     </w:p>
     <w:p>
@@ -32520,8 +32294,9 @@
         <w:rPr>
           <w:rFonts w:ascii="Times New Roman" w:hAnsi="Times New Roman"/>
           <w:sz w:val="28"/>
-        </w:rPr>
-        <w:t xml:space="preserve">  </w:t>
+          <w:lang w:val="ru-RU"/>
+        </w:rPr>
+        <w:t xml:space="preserve">В третьей главе были разработаны </w:t>
       </w:r>
       <w:proofErr w:type="gramStart"/>
       <w:r>
@@ -32530,62 +32305,90 @@
           <w:sz w:val="28"/>
           <w:lang w:val="ru-RU"/>
         </w:rPr>
-        <w:t xml:space="preserve">На данный же момент </w:t>
-      </w:r>
-      <w:r>
-        <w:rPr>
-          <w:rFonts w:ascii="Times New Roman" w:hAnsi="Times New Roman"/>
-          <w:sz w:val="28"/>
-          <w:lang w:val="ru-RU"/>
-        </w:rPr>
-        <w:t>сервис</w:t>
-      </w:r>
-      <w:r>
-        <w:rPr>
-          <w:rFonts w:ascii="Times New Roman" w:hAnsi="Times New Roman"/>
-          <w:sz w:val="28"/>
-          <w:lang w:val="ru-RU"/>
-        </w:rPr>
-        <w:t xml:space="preserve"> уже</w:t>
-      </w:r>
-      <w:r>
-        <w:rPr>
-          <w:rFonts w:ascii="Times New Roman" w:hAnsi="Times New Roman"/>
-          <w:sz w:val="28"/>
+        <w:t>архитектурные решения</w:t>
+      </w:r>
+      <w:proofErr w:type="gramEnd"/>
+      <w:r>
+        <w:rPr>
+          <w:rFonts w:ascii="Times New Roman" w:hAnsi="Times New Roman"/>
+          <w:sz w:val="28"/>
+          <w:lang w:val="ru-RU"/>
+        </w:rPr>
+        <w:t xml:space="preserve"> по построению системы «</w:t>
+      </w:r>
+      <w:proofErr w:type="spellStart"/>
+      <w:r>
+        <w:rPr>
+          <w:rFonts w:ascii="Times New Roman" w:hAnsi="Times New Roman"/>
+          <w:sz w:val="28"/>
+          <w:lang w:val="en-US"/>
+        </w:rPr>
+        <w:t>Texthistory</w:t>
+      </w:r>
+      <w:proofErr w:type="spellEnd"/>
+      <w:r>
+        <w:rPr>
+          <w:rFonts w:ascii="Times New Roman" w:hAnsi="Times New Roman"/>
+          <w:sz w:val="28"/>
+          <w:lang w:val="ru-RU"/>
+        </w:rPr>
+        <w:t>»</w:t>
+      </w:r>
+      <w:r>
+        <w:rPr>
+          <w:rFonts w:ascii="Times New Roman" w:hAnsi="Times New Roman"/>
+          <w:sz w:val="28"/>
+          <w:lang w:val="ru-RU"/>
+        </w:rPr>
+        <w:t xml:space="preserve">, </w:t>
+      </w:r>
+      <w:r>
+        <w:rPr>
+          <w:rFonts w:ascii="Times New Roman" w:hAnsi="Times New Roman"/>
+          <w:sz w:val="28"/>
+          <w:lang w:val="ru-RU"/>
+        </w:rPr>
+        <w:t xml:space="preserve">реализующей совместное применение трех рассмотренных методов анализа с применением концепции </w:t>
+      </w:r>
+      <w:proofErr w:type="spellStart"/>
+      <w:r>
+        <w:rPr>
+          <w:rFonts w:ascii="Times New Roman" w:hAnsi="Times New Roman"/>
+          <w:i/>
+          <w:sz w:val="28"/>
+          <w:lang w:val="ru-RU"/>
+        </w:rPr>
+        <w:t>text</w:t>
+      </w:r>
+      <w:proofErr w:type="spellEnd"/>
+      <w:r>
+        <w:rPr>
+          <w:rFonts w:ascii="Times New Roman" w:hAnsi="Times New Roman"/>
+          <w:i/>
+          <w:sz w:val="28"/>
+          <w:lang w:val="ru-RU"/>
         </w:rPr>
         <w:t xml:space="preserve"> </w:t>
       </w:r>
-      <w:r>
-        <w:rPr>
-          <w:rFonts w:ascii="Times New Roman" w:hAnsi="Times New Roman"/>
-          <w:sz w:val="28"/>
-          <w:lang w:val="ru-RU"/>
-        </w:rPr>
-        <w:t>имеет широкий круг применения</w:t>
-      </w:r>
-      <w:r>
-        <w:rPr>
-          <w:rFonts w:ascii="Times New Roman" w:hAnsi="Times New Roman"/>
-          <w:sz w:val="28"/>
-          <w:lang w:val="ru-RU"/>
-        </w:rPr>
-        <w:t>, а</w:t>
-      </w:r>
-      <w:r>
-        <w:rPr>
-          <w:rFonts w:ascii="Times New Roman" w:hAnsi="Times New Roman"/>
-          <w:sz w:val="28"/>
-          <w:lang w:val="ru-RU"/>
-        </w:rPr>
-        <w:t xml:space="preserve"> в скором времени будет запущен в тестовом режим в сети интернет.</w:t>
-      </w:r>
-      <w:proofErr w:type="gramEnd"/>
-    </w:p>
-    <w:p>
-      <w:pPr>
-        <w:spacing w:after="0"/>
-        <w:ind w:firstLine="709"/>
-      </w:pPr>
+      <w:proofErr w:type="spellStart"/>
+      <w:r>
+        <w:rPr>
+          <w:rFonts w:ascii="Times New Roman" w:hAnsi="Times New Roman"/>
+          <w:i/>
+          <w:sz w:val="28"/>
+          <w:lang w:val="ru-RU"/>
+        </w:rPr>
+        <w:t>mining</w:t>
+      </w:r>
+      <w:proofErr w:type="spellEnd"/>
+      <w:r>
+        <w:rPr>
+          <w:rFonts w:ascii="Times New Roman" w:hAnsi="Times New Roman"/>
+          <w:sz w:val="28"/>
+          <w:lang w:val="ru-RU"/>
+        </w:rPr>
+        <w:t xml:space="preserve">. </w:t>
+      </w:r>
     </w:p>
     <w:p>
       <w:pPr>
@@ -32595,10 +32398,25 @@
         <w:rPr>
           <w:rFonts w:ascii="Times New Roman" w:hAnsi="Times New Roman"/>
           <w:sz w:val="28"/>
-          <w:szCs w:val="28"/>
-          <w:lang w:val="ru-RU"/>
-        </w:rPr>
-      </w:pPr>
+          <w:lang w:val="ru-RU"/>
+        </w:rPr>
+      </w:pPr>
+      <w:r>
+        <w:rPr>
+          <w:rFonts w:ascii="Times New Roman" w:hAnsi="Times New Roman"/>
+          <w:sz w:val="28"/>
+          <w:lang w:val="ru-RU"/>
+        </w:rPr>
+        <w:t xml:space="preserve">В четвертой главе было дано технико-экономическое обоснование данной разработки. </w:t>
+      </w:r>
+      <w:r>
+        <w:rPr>
+          <w:rFonts w:ascii="Times New Roman" w:hAnsi="Times New Roman"/>
+          <w:sz w:val="28"/>
+          <w:lang w:val="ru-RU"/>
+        </w:rPr>
+        <w:t>При помощи расчетов и сравнений была показана целесообразность разработке и экономический эффект от нее.</w:t>
+      </w:r>
     </w:p>
     <w:p>
       <w:pPr>
@@ -32608,10 +32426,35 @@
         <w:rPr>
           <w:rFonts w:ascii="Times New Roman" w:hAnsi="Times New Roman"/>
           <w:sz w:val="28"/>
-          <w:szCs w:val="28"/>
-          <w:lang w:val="ru-RU"/>
-        </w:rPr>
-      </w:pPr>
+          <w:lang w:val="ru-RU"/>
+        </w:rPr>
+      </w:pPr>
+      <w:r>
+        <w:rPr>
+          <w:rFonts w:ascii="Times New Roman" w:hAnsi="Times New Roman"/>
+          <w:sz w:val="28"/>
+          <w:lang w:val="ru-RU"/>
+        </w:rPr>
+        <w:t xml:space="preserve">В пятой главе был произведен анализ обеспечения комфортных условий труда разработчиков данной системы, в ходе которого не было выявлено каких-либо отклонений от норм и рекомендаций, а фактические условия труда полностью совпали с </w:t>
+      </w:r>
+      <w:proofErr w:type="gramStart"/>
+      <w:r>
+        <w:rPr>
+          <w:rFonts w:ascii="Times New Roman" w:hAnsi="Times New Roman"/>
+          <w:sz w:val="28"/>
+          <w:lang w:val="ru-RU"/>
+        </w:rPr>
+        <w:t>комфортными</w:t>
+      </w:r>
+      <w:proofErr w:type="gramEnd"/>
+      <w:r>
+        <w:rPr>
+          <w:rFonts w:ascii="Times New Roman" w:hAnsi="Times New Roman"/>
+          <w:sz w:val="28"/>
+          <w:lang w:val="ru-RU"/>
+        </w:rPr>
+        <w:t>.</w:t>
+      </w:r>
     </w:p>
     <w:p>
       <w:pPr>
@@ -32621,10 +32464,201 @@
         <w:rPr>
           <w:rFonts w:ascii="Times New Roman" w:hAnsi="Times New Roman"/>
           <w:sz w:val="28"/>
-          <w:szCs w:val="28"/>
-          <w:lang w:val="ru-RU"/>
-        </w:rPr>
-      </w:pPr>
+          <w:lang w:val="ru-RU"/>
+        </w:rPr>
+      </w:pPr>
+      <w:r>
+        <w:rPr>
+          <w:rFonts w:ascii="Times New Roman" w:hAnsi="Times New Roman"/>
+          <w:sz w:val="28"/>
+          <w:lang w:val="ru-RU"/>
+        </w:rPr>
+        <w:t xml:space="preserve">В ходе реализации системы, в качестве одной из задач, была решена проблема интеграции этих подходов. Благодаря использованию </w:t>
+      </w:r>
+      <w:proofErr w:type="gramStart"/>
+      <w:r>
+        <w:rPr>
+          <w:rFonts w:ascii="Times New Roman" w:hAnsi="Times New Roman"/>
+          <w:sz w:val="28"/>
+          <w:lang w:val="ru-RU"/>
+        </w:rPr>
+        <w:t>таких</w:t>
+      </w:r>
+      <w:proofErr w:type="gramEnd"/>
+      <w:r>
+        <w:rPr>
+          <w:rFonts w:ascii="Times New Roman" w:hAnsi="Times New Roman"/>
+          <w:sz w:val="28"/>
+          <w:lang w:val="ru-RU"/>
+        </w:rPr>
+        <w:t xml:space="preserve"> </w:t>
+      </w:r>
+      <w:proofErr w:type="spellStart"/>
+      <w:r>
+        <w:rPr>
+          <w:rFonts w:ascii="Times New Roman" w:hAnsi="Times New Roman"/>
+          <w:sz w:val="28"/>
+          <w:lang w:val="ru-RU"/>
+        </w:rPr>
+        <w:t>фреймворков</w:t>
+      </w:r>
+      <w:proofErr w:type="spellEnd"/>
+      <w:r>
+        <w:rPr>
+          <w:rFonts w:ascii="Times New Roman" w:hAnsi="Times New Roman"/>
+          <w:sz w:val="28"/>
+          <w:lang w:val="ru-RU"/>
+        </w:rPr>
+        <w:t xml:space="preserve">, как </w:t>
+      </w:r>
+      <w:r>
+        <w:rPr>
+          <w:rFonts w:ascii="Times New Roman" w:hAnsi="Times New Roman"/>
+          <w:sz w:val="28"/>
+          <w:lang w:val="en-US"/>
+        </w:rPr>
+        <w:t>Spring</w:t>
+      </w:r>
+      <w:r>
+        <w:rPr>
+          <w:rFonts w:ascii="Times New Roman" w:hAnsi="Times New Roman"/>
+          <w:sz w:val="28"/>
+          <w:lang w:val="ru-RU"/>
+        </w:rPr>
+        <w:t xml:space="preserve"> </w:t>
+      </w:r>
+      <w:r>
+        <w:rPr>
+          <w:rFonts w:ascii="Times New Roman" w:hAnsi="Times New Roman"/>
+          <w:sz w:val="28"/>
+          <w:lang w:val="en-US"/>
+        </w:rPr>
+        <w:t>Framework</w:t>
+      </w:r>
+      <w:r>
+        <w:rPr>
+          <w:rFonts w:ascii="Times New Roman" w:hAnsi="Times New Roman"/>
+          <w:sz w:val="28"/>
+          <w:lang w:val="ru-RU"/>
+        </w:rPr>
+        <w:t xml:space="preserve"> </w:t>
+      </w:r>
+      <w:r>
+        <w:rPr>
+          <w:rFonts w:ascii="Times New Roman" w:hAnsi="Times New Roman"/>
+          <w:sz w:val="28"/>
+          <w:lang w:val="ru-RU"/>
+        </w:rPr>
+        <w:t xml:space="preserve">и </w:t>
+      </w:r>
+      <w:r>
+        <w:rPr>
+          <w:rFonts w:ascii="Times New Roman" w:hAnsi="Times New Roman"/>
+          <w:sz w:val="28"/>
+          <w:lang w:val="en-US"/>
+        </w:rPr>
+        <w:t>Hibernate</w:t>
+      </w:r>
+      <w:r>
+        <w:rPr>
+          <w:rFonts w:ascii="Times New Roman" w:hAnsi="Times New Roman"/>
+          <w:sz w:val="28"/>
+          <w:lang w:val="ru-RU"/>
+        </w:rPr>
+        <w:t xml:space="preserve"> на стороне сервера,</w:t>
+      </w:r>
+      <w:r>
+        <w:rPr>
+          <w:rFonts w:ascii="Times New Roman" w:hAnsi="Times New Roman"/>
+          <w:sz w:val="28"/>
+          <w:lang w:val="ru-RU"/>
+        </w:rPr>
+        <w:t xml:space="preserve"> а так же непосредственно языка </w:t>
+      </w:r>
+      <w:r>
+        <w:rPr>
+          <w:rFonts w:ascii="Times New Roman" w:hAnsi="Times New Roman"/>
+          <w:sz w:val="28"/>
+          <w:lang w:val="en-US"/>
+        </w:rPr>
+        <w:t>Java</w:t>
+      </w:r>
+      <w:r>
+        <w:rPr>
+          <w:rFonts w:ascii="Times New Roman" w:hAnsi="Times New Roman"/>
+          <w:sz w:val="28"/>
+          <w:lang w:val="ru-RU"/>
+        </w:rPr>
+        <w:t>,</w:t>
+      </w:r>
+      <w:r>
+        <w:rPr>
+          <w:rFonts w:ascii="Times New Roman" w:hAnsi="Times New Roman"/>
+          <w:sz w:val="28"/>
+          <w:lang w:val="ru-RU"/>
+        </w:rPr>
+        <w:t xml:space="preserve"> появилась возможность грамотно ман</w:t>
+      </w:r>
+      <w:r>
+        <w:rPr>
+          <w:rFonts w:ascii="Times New Roman" w:hAnsi="Times New Roman"/>
+          <w:sz w:val="28"/>
+          <w:lang w:val="ru-RU"/>
+        </w:rPr>
+        <w:t xml:space="preserve">ипулировать данными. Это позволило избежать ненужного дублирования результатов, и организовать их хранение и передача на другие этапы в рамках проекта, и таким образом в полной мере реализовать </w:t>
+      </w:r>
+      <w:r>
+        <w:rPr>
+          <w:rFonts w:ascii="Times New Roman" w:hAnsi="Times New Roman"/>
+          <w:bCs/>
+          <w:sz w:val="28"/>
+          <w:szCs w:val="28"/>
+          <w:lang w:val="ru-RU"/>
+        </w:rPr>
+        <w:t>м</w:t>
+      </w:r>
+      <w:r>
+        <w:rPr>
+          <w:rFonts w:ascii="Times New Roman" w:hAnsi="Times New Roman"/>
+          <w:bCs/>
+          <w:sz w:val="28"/>
+          <w:szCs w:val="28"/>
+          <w:lang w:val="ru-RU"/>
+        </w:rPr>
+        <w:t xml:space="preserve">одель сочетаемости нетрадиционных методов исторического познания текста </w:t>
+      </w:r>
+      <w:proofErr w:type="spellStart"/>
+      <w:r>
+        <w:rPr>
+          <w:rFonts w:ascii="Times New Roman" w:hAnsi="Times New Roman"/>
+          <w:bCs/>
+          <w:sz w:val="28"/>
+          <w:szCs w:val="28"/>
+          <w:lang w:val="ru-RU"/>
+        </w:rPr>
+        <w:t>нарративного</w:t>
+      </w:r>
+      <w:proofErr w:type="spellEnd"/>
+      <w:r>
+        <w:rPr>
+          <w:rFonts w:ascii="Times New Roman" w:hAnsi="Times New Roman"/>
+          <w:bCs/>
+          <w:sz w:val="28"/>
+          <w:szCs w:val="28"/>
+          <w:lang w:val="ru-RU"/>
+        </w:rPr>
+        <w:t xml:space="preserve"> источника</w:t>
+      </w:r>
+      <w:r>
+        <w:rPr>
+          <w:rFonts w:ascii="Times New Roman" w:hAnsi="Times New Roman"/>
+          <w:bCs/>
+          <w:sz w:val="28"/>
+          <w:szCs w:val="28"/>
+          <w:lang w:val="ru-RU"/>
+        </w:rPr>
+        <w:t>, описанную в начале.</w:t>
+      </w:r>
     </w:p>
     <w:p>
       <w:pPr>
@@ -32634,10 +32668,200 @@
         <w:rPr>
           <w:rFonts w:ascii="Times New Roman" w:hAnsi="Times New Roman"/>
           <w:sz w:val="28"/>
-          <w:szCs w:val="28"/>
-          <w:lang w:val="ru-RU"/>
-        </w:rPr>
-      </w:pPr>
+          <w:lang w:val="ru-RU"/>
+        </w:rPr>
+      </w:pPr>
+      <w:r>
+        <w:rPr>
+          <w:rFonts w:ascii="Times New Roman" w:hAnsi="Times New Roman"/>
+          <w:sz w:val="28"/>
+          <w:szCs w:val="28"/>
+          <w:lang w:val="ru-RU"/>
+        </w:rPr>
+        <w:t xml:space="preserve">Хотя данный продукт и находится на стадии </w:t>
+      </w:r>
+      <w:proofErr w:type="spellStart"/>
+      <w:r>
+        <w:rPr>
+          <w:rFonts w:ascii="Times New Roman" w:hAnsi="Times New Roman"/>
+          <w:sz w:val="28"/>
+          <w:szCs w:val="28"/>
+          <w:lang w:val="ru-RU"/>
+        </w:rPr>
+        <w:t>бета-тестирвания</w:t>
+      </w:r>
+      <w:proofErr w:type="spellEnd"/>
+      <w:r>
+        <w:rPr>
+          <w:rFonts w:ascii="Times New Roman" w:hAnsi="Times New Roman"/>
+          <w:sz w:val="28"/>
+          <w:szCs w:val="28"/>
+          <w:lang w:val="ru-RU"/>
+        </w:rPr>
+        <w:t>, он уже пригоден для использования и выполняет основные задачи.</w:t>
+      </w:r>
+      <w:r>
+        <w:rPr>
+          <w:rFonts w:ascii="Times New Roman" w:hAnsi="Times New Roman"/>
+          <w:sz w:val="28"/>
+          <w:szCs w:val="28"/>
+          <w:lang w:val="ru-RU"/>
+        </w:rPr>
+        <w:t xml:space="preserve"> </w:t>
+      </w:r>
+      <w:r>
+        <w:rPr>
+          <w:rFonts w:ascii="Times New Roman" w:hAnsi="Times New Roman"/>
+          <w:sz w:val="28"/>
+          <w:szCs w:val="28"/>
+          <w:lang w:val="ru-RU"/>
+        </w:rPr>
+        <w:t xml:space="preserve">Так он применяется на кафедре истории БГУ. </w:t>
+      </w:r>
+      <w:r>
+        <w:rPr>
+          <w:rFonts w:ascii="Times New Roman" w:hAnsi="Times New Roman"/>
+          <w:sz w:val="28"/>
+          <w:szCs w:val="28"/>
+          <w:lang w:val="ru-RU"/>
+        </w:rPr>
+        <w:t>О</w:t>
+      </w:r>
+      <w:r>
+        <w:rPr>
+          <w:rFonts w:ascii="Times New Roman" w:hAnsi="Times New Roman"/>
+          <w:sz w:val="28"/>
+          <w:szCs w:val="28"/>
+          <w:lang w:val="ru-RU"/>
+        </w:rPr>
+        <w:t>днако</w:t>
+      </w:r>
+      <w:r>
+        <w:rPr>
+          <w:rFonts w:ascii="Times New Roman" w:hAnsi="Times New Roman"/>
+          <w:sz w:val="28"/>
+          <w:szCs w:val="28"/>
+          <w:lang w:val="ru-RU"/>
+        </w:rPr>
+        <w:t xml:space="preserve"> это является лишь малой частью его потенциала. Система уже имеет свой вектор развития до полноценной профессиональной сети, основной задачей которой будет уже не только анализа текста, но и использование результатов этого анализа. Такая сеть призвана объединить пользователей и внедрить социальную составляющую, позволяя делить</w:t>
+      </w:r>
+      <w:r>
+        <w:rPr>
+          <w:rFonts w:ascii="Times New Roman" w:hAnsi="Times New Roman"/>
+          <w:sz w:val="28"/>
+          <w:szCs w:val="28"/>
+          <w:lang w:val="ru-RU"/>
+        </w:rPr>
+        <w:t>ся</w:t>
+      </w:r>
+      <w:r>
+        <w:rPr>
+          <w:rFonts w:ascii="Times New Roman" w:hAnsi="Times New Roman"/>
+          <w:sz w:val="28"/>
+          <w:szCs w:val="28"/>
+          <w:lang w:val="ru-RU"/>
+        </w:rPr>
+        <w:t xml:space="preserve"> результатами исследования, источниками, создавать отчеты, статьи и публикации. Помимо всего прочего, сам сервис, обладая огромным массивом документов, который сформирован пользователями</w:t>
+      </w:r>
+      <w:r>
+        <w:rPr>
+          <w:rFonts w:ascii="Times New Roman" w:hAnsi="Times New Roman"/>
+          <w:sz w:val="28"/>
+          <w:szCs w:val="28"/>
+          <w:lang w:val="ru-RU"/>
+        </w:rPr>
+        <w:t>,</w:t>
+      </w:r>
+      <w:r>
+        <w:rPr>
+          <w:rFonts w:ascii="Times New Roman" w:hAnsi="Times New Roman"/>
+          <w:sz w:val="28"/>
+          <w:szCs w:val="28"/>
+          <w:lang w:val="ru-RU"/>
+        </w:rPr>
+        <w:t xml:space="preserve"> может составлять свой корпус языка. На данный момент реализована поддержка лишь русского языка, но в дальнейшем продукт с легкостью может быть ра</w:t>
+      </w:r>
+      <w:r>
+        <w:rPr>
+          <w:rFonts w:ascii="Times New Roman" w:hAnsi="Times New Roman"/>
+          <w:sz w:val="28"/>
+          <w:szCs w:val="28"/>
+          <w:lang w:val="ru-RU"/>
+        </w:rPr>
+        <w:t>сширен до возможности анализа</w:t>
+      </w:r>
+      <w:r>
+        <w:rPr>
+          <w:rFonts w:ascii="Times New Roman" w:hAnsi="Times New Roman"/>
+          <w:sz w:val="28"/>
+          <w:szCs w:val="28"/>
+          <w:lang w:val="ru-RU"/>
+        </w:rPr>
+        <w:t xml:space="preserve"> текстов </w:t>
+      </w:r>
+      <w:r>
+        <w:rPr>
+          <w:rFonts w:ascii="Times New Roman" w:hAnsi="Times New Roman"/>
+          <w:sz w:val="28"/>
+          <w:szCs w:val="28"/>
+          <w:lang w:val="ru-RU"/>
+        </w:rPr>
+        <w:t xml:space="preserve">и </w:t>
+      </w:r>
+      <w:r>
+        <w:rPr>
+          <w:rFonts w:ascii="Times New Roman" w:hAnsi="Times New Roman"/>
+          <w:sz w:val="28"/>
+          <w:szCs w:val="28"/>
+          <w:lang w:val="ru-RU"/>
+        </w:rPr>
+        <w:t xml:space="preserve">других языков, </w:t>
+      </w:r>
+      <w:r>
+        <w:rPr>
+          <w:rFonts w:ascii="Times New Roman" w:hAnsi="Times New Roman"/>
+          <w:sz w:val="28"/>
+          <w:szCs w:val="28"/>
+          <w:lang w:val="ru-RU"/>
+        </w:rPr>
+        <w:t>а так же мульти</w:t>
+      </w:r>
+      <w:r>
+        <w:rPr>
+          <w:rFonts w:ascii="Times New Roman" w:hAnsi="Times New Roman"/>
+          <w:sz w:val="28"/>
+          <w:szCs w:val="28"/>
+          <w:lang w:val="ru-RU"/>
+        </w:rPr>
+        <w:t xml:space="preserve"> </w:t>
+      </w:r>
+      <w:r>
+        <w:rPr>
+          <w:rFonts w:ascii="Times New Roman" w:hAnsi="Times New Roman"/>
+          <w:sz w:val="28"/>
+          <w:szCs w:val="28"/>
+          <w:lang w:val="ru-RU"/>
+        </w:rPr>
+        <w:t>язы</w:t>
+      </w:r>
+      <w:r>
+        <w:rPr>
+          <w:rFonts w:ascii="Times New Roman" w:hAnsi="Times New Roman"/>
+          <w:sz w:val="28"/>
+          <w:szCs w:val="28"/>
+          <w:lang w:val="ru-RU"/>
+        </w:rPr>
+        <w:t>ковых</w:t>
+      </w:r>
+      <w:r>
+        <w:rPr>
+          <w:rFonts w:ascii="Times New Roman" w:hAnsi="Times New Roman"/>
+          <w:sz w:val="28"/>
+          <w:szCs w:val="28"/>
+          <w:lang w:val="ru-RU"/>
+        </w:rPr>
+        <w:t xml:space="preserve"> источников.</w:t>
+      </w:r>
     </w:p>
     <w:p>
       <w:pPr>
@@ -32651,161 +32875,70 @@
           <w:lang w:val="ru-RU"/>
         </w:rPr>
       </w:pPr>
-    </w:p>
-    <w:p>
-      <w:pPr>
-        <w:spacing w:after="0"/>
-        <w:ind w:firstLine="709"/>
-        <w:jc w:val="both"/>
-        <w:rPr>
-          <w:rFonts w:ascii="Times New Roman" w:hAnsi="Times New Roman"/>
-          <w:sz w:val="28"/>
-          <w:szCs w:val="28"/>
-          <w:lang w:val="ru-RU"/>
-        </w:rPr>
-      </w:pPr>
-    </w:p>
-    <w:p>
-      <w:pPr>
-        <w:spacing w:after="0"/>
-        <w:ind w:firstLine="709"/>
-        <w:jc w:val="both"/>
-        <w:rPr>
-          <w:rFonts w:ascii="Times New Roman" w:hAnsi="Times New Roman"/>
-          <w:sz w:val="28"/>
-          <w:szCs w:val="28"/>
-          <w:lang w:val="ru-RU"/>
-        </w:rPr>
-      </w:pPr>
-    </w:p>
-    <w:p>
-      <w:pPr>
-        <w:spacing w:after="0"/>
-        <w:ind w:firstLine="709"/>
-        <w:jc w:val="both"/>
-        <w:rPr>
-          <w:rFonts w:ascii="Times New Roman" w:hAnsi="Times New Roman"/>
-          <w:sz w:val="28"/>
-          <w:szCs w:val="28"/>
-          <w:lang w:val="ru-RU"/>
-        </w:rPr>
-      </w:pPr>
-    </w:p>
-    <w:p>
-      <w:pPr>
-        <w:spacing w:after="0"/>
-        <w:ind w:firstLine="709"/>
-        <w:jc w:val="both"/>
-        <w:rPr>
-          <w:rFonts w:ascii="Times New Roman" w:hAnsi="Times New Roman"/>
-          <w:sz w:val="28"/>
-          <w:szCs w:val="28"/>
-          <w:lang w:val="ru-RU"/>
-        </w:rPr>
-      </w:pPr>
-    </w:p>
-    <w:p>
-      <w:pPr>
-        <w:spacing w:after="0"/>
-        <w:ind w:firstLine="709"/>
-        <w:jc w:val="both"/>
-        <w:rPr>
-          <w:rFonts w:ascii="Times New Roman" w:hAnsi="Times New Roman"/>
-          <w:sz w:val="28"/>
-          <w:szCs w:val="28"/>
-          <w:lang w:val="ru-RU"/>
-        </w:rPr>
-      </w:pPr>
-    </w:p>
-    <w:p>
-      <w:pPr>
-        <w:spacing w:after="0"/>
-        <w:ind w:firstLine="709"/>
-        <w:jc w:val="both"/>
-        <w:rPr>
-          <w:rFonts w:ascii="Times New Roman" w:hAnsi="Times New Roman"/>
-          <w:sz w:val="28"/>
-          <w:szCs w:val="28"/>
-          <w:lang w:val="ru-RU"/>
-        </w:rPr>
-      </w:pPr>
-    </w:p>
-    <w:p>
-      <w:pPr>
-        <w:spacing w:after="0"/>
-        <w:ind w:firstLine="709"/>
-        <w:jc w:val="both"/>
-        <w:rPr>
-          <w:rFonts w:ascii="Times New Roman" w:hAnsi="Times New Roman"/>
-          <w:sz w:val="28"/>
-          <w:szCs w:val="28"/>
-          <w:lang w:val="ru-RU"/>
-        </w:rPr>
-      </w:pPr>
-    </w:p>
-    <w:p>
-      <w:pPr>
-        <w:spacing w:after="0"/>
-        <w:ind w:firstLine="709"/>
-        <w:jc w:val="both"/>
-        <w:rPr>
-          <w:rFonts w:ascii="Times New Roman" w:hAnsi="Times New Roman"/>
-          <w:sz w:val="28"/>
-          <w:szCs w:val="28"/>
-          <w:lang w:val="ru-RU"/>
-        </w:rPr>
-      </w:pPr>
-    </w:p>
-    <w:p>
-      <w:pPr>
-        <w:spacing w:after="0"/>
-        <w:ind w:firstLine="709"/>
-        <w:jc w:val="both"/>
-        <w:rPr>
-          <w:rFonts w:ascii="Times New Roman" w:hAnsi="Times New Roman"/>
-          <w:sz w:val="28"/>
-          <w:szCs w:val="28"/>
-          <w:lang w:val="ru-RU"/>
-        </w:rPr>
-      </w:pPr>
-    </w:p>
-    <w:p>
-      <w:pPr>
-        <w:spacing w:after="0"/>
-        <w:ind w:firstLine="709"/>
-        <w:jc w:val="both"/>
-        <w:rPr>
-          <w:rFonts w:ascii="Times New Roman" w:hAnsi="Times New Roman"/>
-          <w:sz w:val="28"/>
-          <w:szCs w:val="28"/>
-          <w:lang w:val="ru-RU"/>
-        </w:rPr>
-      </w:pPr>
-    </w:p>
-    <w:p>
-      <w:pPr>
-        <w:spacing w:after="0"/>
-        <w:ind w:firstLine="709"/>
-        <w:jc w:val="both"/>
-        <w:rPr>
-          <w:rFonts w:ascii="Times New Roman" w:hAnsi="Times New Roman"/>
-          <w:sz w:val="28"/>
-          <w:szCs w:val="28"/>
-          <w:lang w:val="ru-RU"/>
-        </w:rPr>
-      </w:pPr>
-    </w:p>
-    <w:p>
-      <w:pPr>
-        <w:spacing w:after="0"/>
-        <w:jc w:val="both"/>
-        <w:rPr>
-          <w:rFonts w:ascii="Times New Roman" w:hAnsi="Times New Roman"/>
-          <w:sz w:val="28"/>
-          <w:szCs w:val="28"/>
-          <w:lang w:val="ru-RU"/>
-        </w:rPr>
-      </w:pPr>
+      <w:r>
+        <w:rPr>
+          <w:rFonts w:ascii="Times New Roman" w:hAnsi="Times New Roman"/>
+          <w:sz w:val="28"/>
+        </w:rPr>
+        <w:t xml:space="preserve">  </w:t>
+      </w:r>
+      <w:proofErr w:type="gramStart"/>
+      <w:r>
+        <w:rPr>
+          <w:rFonts w:ascii="Times New Roman" w:hAnsi="Times New Roman"/>
+          <w:sz w:val="28"/>
+          <w:lang w:val="ru-RU"/>
+        </w:rPr>
+        <w:t xml:space="preserve">На данный же момент </w:t>
+      </w:r>
+      <w:r>
+        <w:rPr>
+          <w:rFonts w:ascii="Times New Roman" w:hAnsi="Times New Roman"/>
+          <w:sz w:val="28"/>
+          <w:lang w:val="ru-RU"/>
+        </w:rPr>
+        <w:t>сервис</w:t>
+      </w:r>
+      <w:r>
+        <w:rPr>
+          <w:rFonts w:ascii="Times New Roman" w:hAnsi="Times New Roman"/>
+          <w:sz w:val="28"/>
+          <w:lang w:val="ru-RU"/>
+        </w:rPr>
+        <w:t xml:space="preserve"> уже</w:t>
+      </w:r>
+      <w:r>
+        <w:rPr>
+          <w:rFonts w:ascii="Times New Roman" w:hAnsi="Times New Roman"/>
+          <w:sz w:val="28"/>
+        </w:rPr>
+        <w:t xml:space="preserve"> </w:t>
+      </w:r>
+      <w:r>
+        <w:rPr>
+          <w:rFonts w:ascii="Times New Roman" w:hAnsi="Times New Roman"/>
+          <w:sz w:val="28"/>
+          <w:lang w:val="ru-RU"/>
+        </w:rPr>
+        <w:t>имеет широкий круг применения</w:t>
+      </w:r>
+      <w:r>
+        <w:rPr>
+          <w:rFonts w:ascii="Times New Roman" w:hAnsi="Times New Roman"/>
+          <w:sz w:val="28"/>
+          <w:lang w:val="ru-RU"/>
+        </w:rPr>
+        <w:t>, а</w:t>
+      </w:r>
+      <w:r>
+        <w:rPr>
+          <w:rFonts w:ascii="Times New Roman" w:hAnsi="Times New Roman"/>
+          <w:sz w:val="28"/>
+          <w:lang w:val="ru-RU"/>
+        </w:rPr>
+        <w:t xml:space="preserve"> в скором времени будет запущен в тестовом режим в сети интернет.</w:t>
+      </w:r>
+      <w:proofErr w:type="gramEnd"/>
     </w:p>
     <w:p>
       <w:pPr>
@@ -39733,11 +39866,11 @@
         <w:jc w:val="center"/>
       </w:pPr>
       <w:r>
-        <w:object w:dxaOrig="12983" w:dyaOrig="18510">
-          <v:shape id="_x0000_i1051" type="#_x0000_t75" style="width:389.3pt;height:556.75pt" o:ole="">
+        <w:object w:dxaOrig="13000" w:dyaOrig="21770">
+          <v:shape id="_x0000_i1052" type="#_x0000_t75" style="width:339.9pt;height:568.45pt" o:ole="">
             <v:imagedata r:id="rId82" o:title=""/>
           </v:shape>
-          <o:OLEObject Type="Embed" ProgID="Visio.Drawing.11" ShapeID="_x0000_i1051" DrawAspect="Content" ObjectID="_1432670269" r:id="rId83"/>
+          <o:OLEObject Type="Embed" ProgID="Visio.Drawing.11" ShapeID="_x0000_i1052" DrawAspect="Content" ObjectID="_1433052664" r:id="rId83"/>
         </w:object>
       </w:r>
     </w:p>
@@ -39875,11 +40008,11 @@
         </w:rPr>
       </w:pPr>
       <w:r>
-        <w:object w:dxaOrig="26717" w:dyaOrig="30790">
-          <v:shape id="_x0000_i1052" type="#_x0000_t75" style="width:464.65pt;height:550.9pt" o:ole="">
+        <w:object w:dxaOrig="29650" w:dyaOrig="30784">
+          <v:shape id="_x0000_i1053" type="#_x0000_t75" style="width:467.15pt;height:484.75pt" o:ole="">
             <v:imagedata r:id="rId84" o:title=""/>
           </v:shape>
-          <o:OLEObject Type="Embed" ProgID="Visio.Drawing.11" ShapeID="_x0000_i1052" DrawAspect="Content" ObjectID="_1432670270" r:id="rId85"/>
+          <o:OLEObject Type="Embed" ProgID="Visio.Drawing.11" ShapeID="_x0000_i1053" DrawAspect="Content" ObjectID="_1433052665" r:id="rId85"/>
         </w:object>
       </w:r>
     </w:p>
@@ -40023,30 +40156,6 @@
           <w:szCs w:val="32"/>
         </w:rPr>
       </w:pPr>
-      <w:r>
-        <w:rPr>
-          <w:rFonts w:ascii="Times New Roman" w:hAnsi="Times New Roman"/>
-          <w:szCs w:val="32"/>
-        </w:rPr>
-        <w:lastRenderedPageBreak/>
-        <w:t>Продолжение приложения</w:t>
-      </w:r>
-      <w:proofErr w:type="gramStart"/>
-      <w:r>
-        <w:rPr>
-          <w:rFonts w:ascii="Times New Roman" w:hAnsi="Times New Roman"/>
-          <w:szCs w:val="32"/>
-        </w:rPr>
-        <w:t xml:space="preserve"> </w:t>
-      </w:r>
-      <w:r>
-        <w:rPr>
-          <w:rFonts w:ascii="Times New Roman" w:hAnsi="Times New Roman"/>
-          <w:szCs w:val="32"/>
-        </w:rPr>
-        <w:t>Б</w:t>
-      </w:r>
-      <w:proofErr w:type="gramEnd"/>
     </w:p>
     <w:p>
       <w:pPr>
@@ -40056,8 +40165,6 @@
         <w:jc w:val="center"/>
         <w:rPr>
           <w:rFonts w:ascii="Times New Roman" w:hAnsi="Times New Roman"/>
-          <w:b/>
-          <w:caps/>
           <w:szCs w:val="32"/>
         </w:rPr>
       </w:pPr>
@@ -40070,17 +40177,79 @@
         <w:jc w:val="center"/>
         <w:rPr>
           <w:rFonts w:ascii="Times New Roman" w:hAnsi="Times New Roman"/>
+          <w:szCs w:val="32"/>
+        </w:rPr>
+      </w:pPr>
+    </w:p>
+    <w:p>
+      <w:pPr>
+        <w:pStyle w:val="22"/>
+        <w:spacing w:line="276" w:lineRule="auto"/>
+        <w:ind w:firstLine="0"/>
+        <w:jc w:val="center"/>
+        <w:rPr>
+          <w:rFonts w:ascii="Times New Roman" w:hAnsi="Times New Roman"/>
+          <w:szCs w:val="32"/>
+        </w:rPr>
+      </w:pPr>
+      <w:r>
+        <w:rPr>
+          <w:rFonts w:ascii="Times New Roman" w:hAnsi="Times New Roman"/>
+          <w:szCs w:val="32"/>
+        </w:rPr>
+        <w:lastRenderedPageBreak/>
+        <w:t>Продолжение приложения</w:t>
+      </w:r>
+      <w:proofErr w:type="gramStart"/>
+      <w:r>
+        <w:rPr>
+          <w:rFonts w:ascii="Times New Roman" w:hAnsi="Times New Roman"/>
+          <w:szCs w:val="32"/>
+        </w:rPr>
+        <w:t xml:space="preserve"> </w:t>
+      </w:r>
+      <w:r>
+        <w:rPr>
+          <w:rFonts w:ascii="Times New Roman" w:hAnsi="Times New Roman"/>
+          <w:szCs w:val="32"/>
+        </w:rPr>
+        <w:t>Б</w:t>
+      </w:r>
+      <w:proofErr w:type="gramEnd"/>
+    </w:p>
+    <w:p>
+      <w:pPr>
+        <w:pStyle w:val="22"/>
+        <w:spacing w:line="276" w:lineRule="auto"/>
+        <w:ind w:firstLine="0"/>
+        <w:jc w:val="center"/>
+        <w:rPr>
+          <w:rFonts w:ascii="Times New Roman" w:hAnsi="Times New Roman"/>
           <w:b/>
           <w:caps/>
           <w:szCs w:val="32"/>
         </w:rPr>
       </w:pPr>
+    </w:p>
+    <w:p>
+      <w:pPr>
+        <w:pStyle w:val="22"/>
+        <w:spacing w:line="276" w:lineRule="auto"/>
+        <w:ind w:firstLine="0"/>
+        <w:jc w:val="center"/>
+        <w:rPr>
+          <w:rFonts w:ascii="Times New Roman" w:hAnsi="Times New Roman"/>
+          <w:b/>
+          <w:caps/>
+          <w:szCs w:val="32"/>
+        </w:rPr>
+      </w:pPr>
       <w:r>
         <w:object w:dxaOrig="5441" w:dyaOrig="12527">
-          <v:shape id="_x0000_i1053" type="#_x0000_t75" style="width:257.85pt;height:592.75pt" o:ole="">
+          <v:shape id="_x0000_i1051" type="#_x0000_t75" style="width:257.85pt;height:592.75pt" o:ole="">
             <v:imagedata r:id="rId86" o:title=""/>
           </v:shape>
-          <o:OLEObject Type="Embed" ProgID="Visio.Drawing.11" ShapeID="_x0000_i1053" DrawAspect="Content" ObjectID="_1432670271" r:id="rId87"/>
+          <o:OLEObject Type="Embed" ProgID="Visio.Drawing.11" ShapeID="_x0000_i1051" DrawAspect="Content" ObjectID="_1433052666" r:id="rId87"/>
         </w:object>
       </w:r>
     </w:p>
@@ -55975,7 +56144,7 @@
         <w:rPr>
           <w:noProof/>
         </w:rPr>
-        <w:t>57</w:t>
+        <w:t>51</w:t>
       </w:r>
     </w:fldSimple>
   </w:p>
@@ -62563,7 +62732,7 @@
 </file>
 
 <file path=customXml/itemProps1.xml><?xml version="1.0" encoding="utf-8"?>
-<ds:datastoreItem xmlns:ds="http://schemas.openxmlformats.org/officeDocument/2006/customXml" ds:itemID="{84765917-4519-45F1-9C97-CF78BAB8D2AF}">
+<ds:datastoreItem xmlns:ds="http://schemas.openxmlformats.org/officeDocument/2006/customXml" ds:itemID="{67FD1182-AAB0-49DD-8480-06AD5F15738C}">
   <ds:schemaRefs>
     <ds:schemaRef ds:uri="http://schemas.openxmlformats.org/officeDocument/2006/bibliography"/>
   </ds:schemaRefs>

</xml_diff>